<commit_message>
add img and some words
</commit_message>
<xml_diff>
--- a/MOST22.docx
+++ b/MOST22.docx
@@ -1,7 +1,147 @@
 
 <file path=word/document.xml><?xml version="1.0" encoding="utf-8"?>
-<w:document xmlns:wpc="http://schemas.microsoft.com/office/word/2010/wordprocessingCanvas" xmlns:cx="http://schemas.microsoft.com/office/drawing/2014/chartex" xmlns:cx1="http://schemas.microsoft.com/office/drawing/2015/9/8/chartex" xmlns:cx2="http://schemas.microsoft.com/office/drawing/2015/10/21/chartex" xmlns:cx3="http://schemas.microsoft.com/office/drawing/2016/5/9/chartex" xmlns:cx4="http://schemas.microsoft.com/office/drawing/2016/5/10/chartex" xmlns:cx5="http://schemas.microsoft.com/office/drawing/2016/5/11/chartex" xmlns:cx6="http://schemas.microsoft.com/office/drawing/2016/5/12/chartex" xmlns:cx7="http://schemas.microsoft.com/office/drawing/2016/5/13/chartex" xmlns:cx8="http://schemas.microsoft.com/office/drawing/2016/5/14/chartex" xmlns:mc="http://schemas.openxmlformats.org/markup-compatibility/2006" xmlns:aink="http://schemas.microsoft.com/office/drawing/2016/ink" xmlns:am3d="http://schemas.microsoft.com/office/drawing/2017/model3d" xmlns:o="urn:schemas-microsoft-com:office:office" xmlns:r="http://schemas.openxmlformats.org/officeDocument/2006/relationships" xmlns:m="http://schemas.openxmlformats.org/officeDocument/2006/math" xmlns:v="urn:schemas-microsoft-com:vml" xmlns:wp14="http://schemas.microsoft.com/office/word/2010/wordprocessingDrawing" xmlns:wp="http://schemas.openxmlformats.org/drawingml/2006/wordprocessingDrawing" xmlns:w10="urn:schemas-microsoft-com:office:word" xmlns:w="http://schemas.openxmlformats.org/wordprocessingml/2006/main" xmlns:w14="http://schemas.microsoft.com/office/word/2010/wordml" xmlns:w15="http://schemas.microsoft.com/office/word/2012/wordml" xmlns:w16cid="http://schemas.microsoft.com/office/word/2016/wordml/cid" xmlns:w16se="http://schemas.microsoft.com/office/word/2015/wordml/symex" xmlns:wpg="http://schemas.microsoft.com/office/word/2010/wordprocessingGroup" xmlns:wpi="http://schemas.microsoft.com/office/word/2010/wordprocessingInk" xmlns:wne="http://schemas.microsoft.com/office/word/2006/wordml" xmlns:wps="http://schemas.microsoft.com/office/word/2010/wordprocessingShape" mc:Ignorable="w14 w15 w16se w16cid wp14">
+<w:document xmlns:wpc="http://schemas.microsoft.com/office/word/2010/wordprocessingCanvas" xmlns:cx="http://schemas.microsoft.com/office/drawing/2014/chartex" xmlns:cx1="http://schemas.microsoft.com/office/drawing/2015/9/8/chartex" xmlns:cx2="http://schemas.microsoft.com/office/drawing/2015/10/21/chartex" xmlns:cx3="http://schemas.microsoft.com/office/drawing/2016/5/9/chartex" xmlns:cx4="http://schemas.microsoft.com/office/drawing/2016/5/10/chartex" xmlns:cx5="http://schemas.microsoft.com/office/drawing/2016/5/11/chartex" xmlns:cx6="http://schemas.microsoft.com/office/drawing/2016/5/12/chartex" xmlns:cx7="http://schemas.microsoft.com/office/drawing/2016/5/13/chartex" xmlns:cx8="http://schemas.microsoft.com/office/drawing/2016/5/14/chartex" xmlns:mc="http://schemas.openxmlformats.org/markup-compatibility/2006" xmlns:aink="http://schemas.microsoft.com/office/drawing/2016/ink" xmlns:am3d="http://schemas.microsoft.com/office/drawing/2017/model3d" xmlns:o="urn:schemas-microsoft-com:office:office" xmlns:r="http://schemas.openxmlformats.org/officeDocument/2006/relationships" xmlns:m="http://schemas.openxmlformats.org/officeDocument/2006/math" xmlns:v="urn:schemas-microsoft-com:vml" xmlns:wp14="http://schemas.microsoft.com/office/word/2010/wordprocessingDrawing" xmlns:wp="http://schemas.openxmlformats.org/drawingml/2006/wordprocessingDrawing" xmlns:w10="urn:schemas-microsoft-com:office:word" xmlns:w="http://schemas.openxmlformats.org/wordprocessingml/2006/main" xmlns:w14="http://schemas.microsoft.com/office/word/2010/wordml" xmlns:w15="http://schemas.microsoft.com/office/word/2012/wordml" xmlns:w16cex="http://schemas.microsoft.com/office/word/2018/wordml/cex" xmlns:w16cid="http://schemas.microsoft.com/office/word/2016/wordml/cid" xmlns:w16="http://schemas.microsoft.com/office/word/2018/wordml" xmlns:w16sdtdh="http://schemas.microsoft.com/office/word/2020/wordml/sdtdatahash" xmlns:w16se="http://schemas.microsoft.com/office/word/2015/wordml/symex" xmlns:wpg="http://schemas.microsoft.com/office/word/2010/wordprocessingGroup" xmlns:wpi="http://schemas.microsoft.com/office/word/2010/wordprocessingInk" xmlns:wne="http://schemas.microsoft.com/office/word/2006/wordml" xmlns:wps="http://schemas.microsoft.com/office/word/2010/wordprocessingShape" mc:Ignorable="w14 w15 w16se w16cid w16 w16cex w16sdtdh wp14">
   <w:body>
+    <w:p>
+      <w:pPr>
+        <w:jc w:val="both"/>
+        <w:rPr>
+          <w:rFonts w:ascii="Times New Roman" w:hAnsi="Times New Roman" w:cs="Times New Roman"/>
+          <w:bCs/>
+        </w:rPr>
+      </w:pPr>
+      <w:r>
+        <w:rPr>
+          <w:rFonts w:ascii="Times New Roman" w:hAnsi="Times New Roman" w:cs="Times New Roman"/>
+          <w:bCs/>
+        </w:rPr>
+        <w:t>1. Problem Statement</w:t>
+      </w:r>
+    </w:p>
+    <w:p>
+      <w:pPr>
+        <w:jc w:val="both"/>
+        <w:rPr>
+          <w:rFonts w:ascii="Times New Roman" w:hAnsi="Times New Roman" w:cs="Times New Roman"/>
+          <w:bCs/>
+        </w:rPr>
+      </w:pPr>
+      <w:r>
+        <w:rPr>
+          <w:rFonts w:ascii="Times New Roman" w:hAnsi="Times New Roman" w:cs="Times New Roman" w:hint="eastAsia"/>
+          <w:bCs/>
+        </w:rPr>
+        <w:t>2</w:t>
+      </w:r>
+      <w:r>
+        <w:rPr>
+          <w:rFonts w:ascii="Times New Roman" w:hAnsi="Times New Roman" w:cs="Times New Roman"/>
+          <w:bCs/>
+        </w:rPr>
+        <w:t>. Related Work</w:t>
+      </w:r>
+    </w:p>
+    <w:p>
+      <w:pPr>
+        <w:jc w:val="both"/>
+        <w:rPr>
+          <w:rFonts w:ascii="Times New Roman" w:hAnsi="Times New Roman" w:cs="Times New Roman"/>
+          <w:bCs/>
+        </w:rPr>
+      </w:pPr>
+      <w:r>
+        <w:rPr>
+          <w:rFonts w:ascii="Times New Roman" w:hAnsi="Times New Roman" w:cs="Times New Roman" w:hint="eastAsia"/>
+          <w:bCs/>
+        </w:rPr>
+        <w:t>3</w:t>
+      </w:r>
+      <w:r>
+        <w:rPr>
+          <w:rFonts w:ascii="Times New Roman" w:hAnsi="Times New Roman" w:cs="Times New Roman"/>
+          <w:bCs/>
+        </w:rPr>
+        <w:t>. Overview of MIV</w:t>
+      </w:r>
+    </w:p>
+    <w:p>
+      <w:pPr>
+        <w:jc w:val="both"/>
+        <w:rPr>
+          <w:rFonts w:ascii="Times New Roman" w:hAnsi="Times New Roman" w:cs="Times New Roman"/>
+          <w:bCs/>
+        </w:rPr>
+      </w:pPr>
+      <w:r>
+        <w:rPr>
+          <w:rFonts w:ascii="Times New Roman" w:hAnsi="Times New Roman" w:cs="Times New Roman" w:hint="eastAsia"/>
+          <w:bCs/>
+        </w:rPr>
+        <w:t>4</w:t>
+      </w:r>
+      <w:r>
+        <w:rPr>
+          <w:rFonts w:ascii="Times New Roman" w:hAnsi="Times New Roman" w:cs="Times New Roman"/>
+          <w:bCs/>
+        </w:rPr>
+        <w:t>. Research Problem</w:t>
+      </w:r>
+    </w:p>
+    <w:p>
+      <w:pPr>
+        <w:jc w:val="both"/>
+        <w:rPr>
+          <w:rFonts w:ascii="Times New Roman" w:hAnsi="Times New Roman" w:cs="Times New Roman"/>
+          <w:bCs/>
+        </w:rPr>
+      </w:pPr>
+      <w:r>
+        <w:rPr>
+          <w:rFonts w:ascii="Times New Roman" w:hAnsi="Times New Roman" w:cs="Times New Roman" w:hint="eastAsia"/>
+          <w:bCs/>
+        </w:rPr>
+        <w:t>5</w:t>
+      </w:r>
+      <w:r>
+        <w:rPr>
+          <w:rFonts w:ascii="Times New Roman" w:hAnsi="Times New Roman" w:cs="Times New Roman"/>
+          <w:bCs/>
+        </w:rPr>
+        <w:t>. Implementations</w:t>
+      </w:r>
+    </w:p>
+    <w:p>
+      <w:pPr>
+        <w:jc w:val="both"/>
+        <w:rPr>
+          <w:rFonts w:ascii="Times New Roman" w:hAnsi="Times New Roman" w:cs="Times New Roman" w:hint="eastAsia"/>
+          <w:bCs/>
+        </w:rPr>
+      </w:pPr>
+      <w:r>
+        <w:rPr>
+          <w:rFonts w:ascii="Times New Roman" w:hAnsi="Times New Roman" w:cs="Times New Roman" w:hint="eastAsia"/>
+          <w:bCs/>
+        </w:rPr>
+        <w:t>6</w:t>
+      </w:r>
+      <w:r>
+        <w:rPr>
+          <w:rFonts w:ascii="Times New Roman" w:hAnsi="Times New Roman" w:cs="Times New Roman"/>
+          <w:bCs/>
+        </w:rPr>
+        <w:t>. Major Task</w:t>
+      </w:r>
+    </w:p>
+    <w:p>
+      <w:pPr>
+        <w:jc w:val="both"/>
+        <w:rPr>
+          <w:rFonts w:ascii="Times New Roman" w:hAnsi="Times New Roman" w:cs="Times New Roman" w:hint="eastAsia"/>
+          <w:bCs/>
+        </w:rPr>
+      </w:pPr>
+    </w:p>
     <w:p>
       <w:pPr>
         <w:jc w:val="both"/>
@@ -55,6 +195,13 @@
       </w:pPr>
       <w:r>
         <w:rPr>
+          <w:rFonts w:ascii="Times New Roman" w:hAnsi="Times New Roman" w:cs="Times New Roman"/>
+          <w:b/>
+        </w:rPr>
+        <w:t xml:space="preserve">1. </w:t>
+      </w:r>
+      <w:r>
+        <w:rPr>
           <w:rFonts w:ascii="Times New Roman" w:hAnsi="Times New Roman" w:cs="Times New Roman" w:hint="eastAsia"/>
           <w:b/>
         </w:rPr>
@@ -65,7 +212,7 @@
           <w:rFonts w:ascii="Times New Roman" w:hAnsi="Times New Roman" w:cs="Times New Roman"/>
           <w:b/>
         </w:rPr>
-        <w:t>roblem statement:</w:t>
+        <w:t>roblem statement</w:t>
       </w:r>
     </w:p>
     <w:p>
@@ -94,7 +241,13 @@
         <w:rPr>
           <w:rFonts w:ascii="Times New Roman" w:hAnsi="Times New Roman" w:cs="Times New Roman"/>
         </w:rPr>
-        <w:t xml:space="preserve"> years </w:t>
+        <w:t xml:space="preserve"> years</w:t>
+      </w:r>
+      <w:r>
+        <w:rPr>
+          <w:rFonts w:ascii="Times New Roman" w:hAnsi="Times New Roman" w:cs="Times New Roman"/>
+        </w:rPr>
+        <w:t xml:space="preserve"> </w:t>
       </w:r>
       <w:r>
         <w:rPr>
@@ -284,7 +437,26 @@
         <w:rPr>
           <w:rFonts w:ascii="Times New Roman" w:hAnsi="Times New Roman" w:cs="Times New Roman"/>
         </w:rPr>
-        <w:t xml:space="preserve">, traditional streaming comes in the pose-frame sequence and the users have to transmit their pose to the server-side and the server will synthesize the viewport according to the user pose. In this situation, the latency will count from the time pose is issued to the next frame arrival. However, synthesis-based streaming is capable to fix the high latency issue which we show the high-level concept in </w:t>
+        <w:t xml:space="preserve">, traditional streaming comes in the pose-frame sequence and the users have to transmit their pose to the server-side and the server will synthesize </w:t>
+      </w:r>
+      <w:r>
+        <w:rPr>
+          <w:rFonts w:ascii="Times New Roman" w:hAnsi="Times New Roman" w:cs="Times New Roman"/>
+        </w:rPr>
+        <w:lastRenderedPageBreak/>
+        <w:t>the viewport according to the user pose</w:t>
+      </w:r>
+      <w:r>
+        <w:rPr>
+          <w:rFonts w:ascii="Times New Roman" w:hAnsi="Times New Roman" w:cs="Times New Roman"/>
+        </w:rPr>
+        <w:t>s</w:t>
+      </w:r>
+      <w:r>
+        <w:rPr>
+          <w:rFonts w:ascii="Times New Roman" w:hAnsi="Times New Roman" w:cs="Times New Roman"/>
+        </w:rPr>
+        <w:t xml:space="preserve">. In this situation, the latency will count from the time pose is issued to the next frame arrival. However, synthesis-based streaming is capable to fix the high latency issue which we show the high-level concept in </w:t>
       </w:r>
       <w:r>
         <w:rPr>
@@ -297,14 +469,7 @@
         <w:rPr>
           <w:rFonts w:ascii="Times New Roman" w:hAnsi="Times New Roman" w:cs="Times New Roman"/>
         </w:rPr>
-        <w:t xml:space="preserve">. Synthesis-based streaming is able to issue dense poses, and the latency will be composed of the computational time for a synthesized frame. Nevertheless, how to identify those crucial sources such that users could derive their desired viewports remains a challenging issue. In this way, we are trading users’ </w:t>
-      </w:r>
-      <w:r>
-        <w:rPr>
-          <w:rFonts w:ascii="Times New Roman" w:hAnsi="Times New Roman" w:cs="Times New Roman"/>
-        </w:rPr>
-        <w:lastRenderedPageBreak/>
-        <w:t xml:space="preserve">workload for reduced latency. We will mainly focus on identifying critical visual sources. </w:t>
+        <w:t xml:space="preserve">. Synthesis-based streaming is able to issue dense poses, and the latency will be composed of the computational time for a synthesized frame. Nevertheless, how to identify those crucial sources such that users could derive their desired viewports remains a challenging issue. In this way, we are trading users’ workload for reduced latency. We will mainly focus on identifying critical visual sources. </w:t>
       </w:r>
     </w:p>
     <w:p>
@@ -358,11 +523,19 @@
           <w:rFonts w:ascii="Times New Roman" w:hAnsi="Times New Roman" w:cs="Times New Roman"/>
           <w:b/>
         </w:rPr>
-        <w:t>Related work:</w:t>
-      </w:r>
-    </w:p>
-    <w:p>
-      <w:pPr>
+        <w:t xml:space="preserve">2. </w:t>
+      </w:r>
+      <w:r>
+        <w:rPr>
+          <w:rFonts w:ascii="Times New Roman" w:hAnsi="Times New Roman" w:cs="Times New Roman"/>
+          <w:b/>
+        </w:rPr>
+        <w:t>Related work</w:t>
+      </w:r>
+    </w:p>
+    <w:p>
+      <w:pPr>
+        <w:ind w:firstLine="480"/>
         <w:jc w:val="both"/>
         <w:rPr>
           <w:rFonts w:ascii="Times New Roman" w:hAnsi="Times New Roman" w:cs="Times New Roman"/>
@@ -386,6 +559,7 @@
         <w:jc w:val="both"/>
         <w:rPr>
           <w:rFonts w:ascii="Times New Roman" w:hAnsi="Times New Roman" w:cs="Times New Roman"/>
+          <w:b/>
         </w:rPr>
       </w:pPr>
       <w:r>
@@ -409,6 +583,15 @@
         </w:rPr>
         <w:t xml:space="preserve"> </w:t>
       </w:r>
+    </w:p>
+    <w:p>
+      <w:pPr>
+        <w:ind w:firstLine="480"/>
+        <w:jc w:val="both"/>
+        <w:rPr>
+          <w:rFonts w:ascii="Times New Roman" w:hAnsi="Times New Roman" w:cs="Times New Roman"/>
+        </w:rPr>
+      </w:pPr>
       <w:r>
         <w:rPr>
           <w:rFonts w:ascii="Times New Roman" w:hAnsi="Times New Roman" w:cs="Times New Roman"/>
@@ -485,7 +668,14 @@
         <w:rPr>
           <w:rFonts w:ascii="Times New Roman" w:hAnsi="Times New Roman" w:cs="Times New Roman"/>
         </w:rPr>
-        <w:t xml:space="preserve"> approach for adaptive aerial 3D reconstruction. Their goal is to minimize the length of aerial craft path to visit all necessary view ports. The surface vertices are first partitioned, elevated and fitted into several viewing planes. The final path is constructed by computing a back-and-forth path within individual planes. Finally, they connect all the viewing planes by computing the shortest Euclidean walk.</w:t>
+        <w:t xml:space="preserve"> approach for adaptive aerial 3D reconstruction. Their goal is to minimize </w:t>
+      </w:r>
+      <w:r>
+        <w:rPr>
+          <w:rFonts w:ascii="Times New Roman" w:hAnsi="Times New Roman" w:cs="Times New Roman"/>
+        </w:rPr>
+        <w:lastRenderedPageBreak/>
+        <w:t>the length of aerial craft path to visit all necessary view ports. The surface vertices are first partitioned, elevated and fitted into several viewing planes. The final path is constructed by computing a back-and-forth path within individual planes. Finally, they connect all the viewing planes by computing the shortest Euclidean walk.</w:t>
       </w:r>
     </w:p>
     <w:p>
@@ -493,6 +683,7 @@
         <w:jc w:val="both"/>
         <w:rPr>
           <w:rFonts w:ascii="Times New Roman" w:hAnsi="Times New Roman" w:cs="Times New Roman"/>
+          <w:b/>
         </w:rPr>
       </w:pPr>
       <w:r>
@@ -509,6 +700,15 @@
         </w:rPr>
         <w:t xml:space="preserve">uality models. </w:t>
       </w:r>
+    </w:p>
+    <w:p>
+      <w:pPr>
+        <w:ind w:firstLine="480"/>
+        <w:jc w:val="both"/>
+        <w:rPr>
+          <w:rFonts w:ascii="Times New Roman" w:hAnsi="Times New Roman" w:cs="Times New Roman"/>
+        </w:rPr>
+      </w:pPr>
       <w:r>
         <w:rPr>
           <w:rFonts w:ascii="Times New Roman" w:hAnsi="Times New Roman" w:cs="Times New Roman"/>
@@ -525,14 +725,7 @@
         <w:rPr>
           <w:rFonts w:ascii="Times New Roman" w:hAnsi="Times New Roman" w:cs="Times New Roman"/>
         </w:rPr>
-        <w:t xml:space="preserve"> overall performance depends highly on the utility function or the quality estimation is developed. The most common way of doing so is to design a function that takes camera poses and scene representation as inputs and outputs a scalar that estimates the final </w:t>
-      </w:r>
-      <w:r>
-        <w:rPr>
-          <w:rFonts w:ascii="Times New Roman" w:hAnsi="Times New Roman" w:cs="Times New Roman"/>
-        </w:rPr>
-        <w:lastRenderedPageBreak/>
-        <w:t>synthesized/rendered quality. Jing et al.</w:t>
+        <w:t xml:space="preserve"> overall performance depends highly on the utility function or the quality estimation is developed. The most common way of doing so is to design a function that takes camera poses and scene representation as inputs and outputs a scalar that estimates the final synthesized/rendered quality. Jing et al.</w:t>
       </w:r>
       <w:r>
         <w:rPr>
@@ -890,6 +1083,90 @@
         <w:jc w:val="both"/>
         <w:rPr>
           <w:rFonts w:ascii="Times New Roman" w:hAnsi="Times New Roman" w:cs="Times New Roman"/>
+        </w:rPr>
+      </w:pPr>
+    </w:p>
+    <w:p>
+      <w:pPr>
+        <w:jc w:val="both"/>
+        <w:rPr>
+          <w:rFonts w:ascii="Times New Roman" w:hAnsi="Times New Roman" w:cs="Times New Roman"/>
+          <w:b/>
+          <w:bCs/>
+        </w:rPr>
+      </w:pPr>
+      <w:r>
+        <w:rPr>
+          <w:rFonts w:ascii="Times New Roman" w:hAnsi="Times New Roman" w:cs="Times New Roman"/>
+          <w:b/>
+          <w:bCs/>
+        </w:rPr>
+        <w:t>3. Overview of MIV</w:t>
+      </w:r>
+    </w:p>
+    <w:p>
+      <w:pPr>
+        <w:ind w:firstLine="480"/>
+        <w:jc w:val="both"/>
+        <w:rPr>
+          <w:rFonts w:ascii="Times New Roman" w:hAnsi="Times New Roman" w:cs="Times New Roman"/>
+          <w:b/>
+          <w:bCs/>
+        </w:rPr>
+      </w:pPr>
+      <w:r>
+        <w:rPr>
+          <w:rStyle w:val="notion-enable-hover"/>
+          <w:rFonts w:ascii="Times New Roman" w:hAnsi="Times New Roman" w:cs="Times New Roman"/>
+          <w:bCs/>
+        </w:rPr>
+        <w:t xml:space="preserve">To synthesize the immersive video, we research MPEG-I (Moving Picture Expert Group - Immersive Group) recent works. MPEG-I has been actively developing MPEG Immersive Video (MIV) standard </w:t>
+      </w:r>
+      <w:proofErr w:type="spellStart"/>
+      <w:r>
+        <w:rPr>
+          <w:rStyle w:val="notion-enable-hover"/>
+          <w:rFonts w:ascii="Times New Roman" w:hAnsi="Times New Roman" w:cs="Times New Roman"/>
+          <w:bCs/>
+          <w:color w:val="FF0000"/>
+        </w:rPr>
+        <w:t>XXXciteXXX</w:t>
+      </w:r>
+      <w:proofErr w:type="spellEnd"/>
+      <w:r>
+        <w:rPr>
+          <w:rStyle w:val="notion-enable-hover"/>
+          <w:rFonts w:ascii="Times New Roman" w:hAnsi="Times New Roman" w:cs="Times New Roman"/>
+          <w:bCs/>
+        </w:rPr>
+        <w:t xml:space="preserve"> which can use for 6DoF video compression. It uses multi-view RGB-D video as the data representation and includes the integrated pipeline for encoding, decoding, synthesizing, and rendering. The Test Model for Immersive Video (TMIV) </w:t>
+      </w:r>
+      <w:proofErr w:type="spellStart"/>
+      <w:r>
+        <w:rPr>
+          <w:rStyle w:val="notion-enable-hover"/>
+          <w:rFonts w:ascii="Times New Roman" w:hAnsi="Times New Roman" w:cs="Times New Roman"/>
+          <w:bCs/>
+          <w:color w:val="FF0000"/>
+        </w:rPr>
+        <w:t>XXXciteXXX</w:t>
+      </w:r>
+      <w:proofErr w:type="spellEnd"/>
+      <w:r>
+        <w:rPr>
+          <w:rStyle w:val="notion-enable-hover"/>
+          <w:rFonts w:ascii="Times New Roman" w:hAnsi="Times New Roman" w:cs="Times New Roman"/>
+          <w:bCs/>
+        </w:rPr>
+        <w:t>, which is the reference software of MIV standard, has been released to show a reference implementation of MIV. Their works exactly match our requirements.</w:t>
+      </w:r>
+    </w:p>
+    <w:p>
+      <w:pPr>
+        <w:jc w:val="both"/>
+        <w:rPr>
+          <w:rStyle w:val="notion-enable-hover"/>
+          <w:rFonts w:ascii="Times New Roman" w:hAnsi="Times New Roman" w:cs="Times New Roman"/>
           <w:b/>
           <w:bCs/>
         </w:rPr>
@@ -900,7 +1177,7 @@
           <w:b/>
           <w:bCs/>
         </w:rPr>
-        <w:t>M</w:t>
+        <w:t>3</w:t>
       </w:r>
       <w:r>
         <w:rPr>
@@ -908,24 +1185,612 @@
           <w:b/>
           <w:bCs/>
         </w:rPr>
-        <w:t>IV</w:t>
-      </w:r>
-    </w:p>
-    <w:p>
-      <w:pPr>
-        <w:jc w:val="both"/>
+        <w:t>.1</w:t>
+      </w:r>
+      <w:r>
         <w:rPr>
           <w:rFonts w:ascii="Times New Roman" w:hAnsi="Times New Roman" w:cs="Times New Roman"/>
           <w:b/>
           <w:bCs/>
         </w:rPr>
-      </w:pPr>
-      <w:r>
-        <w:rPr>
+        <w:t>.</w:t>
+      </w:r>
+      <w:r>
+        <w:rPr>
+          <w:rFonts w:ascii="Times New Roman" w:hAnsi="Times New Roman" w:cs="Times New Roman"/>
+          <w:b/>
+          <w:bCs/>
+        </w:rPr>
+        <w:t xml:space="preserve"> </w:t>
+      </w:r>
+      <w:r>
+        <w:rPr>
+          <w:rStyle w:val="notion-enable-hover"/>
           <w:rFonts w:ascii="Times New Roman" w:hAnsi="Times New Roman" w:cs="Times New Roman" w:hint="eastAsia"/>
           <w:b/>
           <w:bCs/>
         </w:rPr>
+        <w:t>M</w:t>
+      </w:r>
+      <w:r>
+        <w:rPr>
+          <w:rStyle w:val="notion-enable-hover"/>
+          <w:rFonts w:ascii="Times New Roman" w:hAnsi="Times New Roman" w:cs="Times New Roman"/>
+          <w:b/>
+          <w:bCs/>
+        </w:rPr>
+        <w:t>IV reference software</w:t>
+      </w:r>
+    </w:p>
+    <w:p>
+      <w:pPr>
+        <w:ind w:firstLine="480"/>
+        <w:jc w:val="both"/>
+        <w:rPr>
+          <w:rStyle w:val="notion-enable-hover"/>
+          <w:rFonts w:ascii="Times New Roman" w:hAnsi="Times New Roman" w:cs="Times New Roman"/>
+          <w:bCs/>
+          <w:color w:val="000000" w:themeColor="text1"/>
+        </w:rPr>
+      </w:pPr>
+      <w:r>
+        <w:rPr>
+          <w:rStyle w:val="notion-enable-hover"/>
+          <w:rFonts w:ascii="Times New Roman" w:hAnsi="Times New Roman" w:cs="Times New Roman"/>
+          <w:bCs/>
+        </w:rPr>
+        <w:t xml:space="preserve">We will briefly introduce the </w:t>
+      </w:r>
+      <w:proofErr w:type="spellStart"/>
+      <w:r>
+        <w:rPr>
+          <w:rStyle w:val="notion-enable-hover"/>
+          <w:rFonts w:ascii="Times New Roman" w:hAnsi="Times New Roman" w:cs="Times New Roman"/>
+          <w:bCs/>
+        </w:rPr>
+        <w:t>the</w:t>
+      </w:r>
+      <w:proofErr w:type="spellEnd"/>
+      <w:r>
+        <w:rPr>
+          <w:rStyle w:val="notion-enable-hover"/>
+          <w:rFonts w:ascii="Times New Roman" w:hAnsi="Times New Roman" w:cs="Times New Roman"/>
+          <w:bCs/>
+        </w:rPr>
+        <w:t xml:space="preserve"> workflow and components of MIV codec </w:t>
+      </w:r>
+      <w:proofErr w:type="spellStart"/>
+      <w:r>
+        <w:rPr>
+          <w:rStyle w:val="notion-enable-hover"/>
+          <w:rFonts w:ascii="Times New Roman" w:hAnsi="Times New Roman" w:cs="Times New Roman"/>
+          <w:bCs/>
+          <w:color w:val="FF0000"/>
+        </w:rPr>
+        <w:t>XXXciteXXX</w:t>
+      </w:r>
+      <w:proofErr w:type="spellEnd"/>
+      <w:r>
+        <w:rPr>
+          <w:rStyle w:val="notion-enable-hover"/>
+          <w:rFonts w:ascii="Times New Roman" w:hAnsi="Times New Roman" w:cs="Times New Roman"/>
+          <w:bCs/>
+        </w:rPr>
+        <w:t xml:space="preserve"> below</w:t>
+      </w:r>
+      <w:r>
+        <w:rPr>
+          <w:rStyle w:val="notion-enable-hover"/>
+          <w:rFonts w:ascii="Times New Roman" w:hAnsi="Times New Roman" w:cs="Times New Roman"/>
+          <w:bCs/>
+        </w:rPr>
+        <w:t>.</w:t>
+      </w:r>
+      <w:r>
+        <w:rPr>
+          <w:rStyle w:val="notion-enable-hover"/>
+          <w:rFonts w:ascii="Times New Roman" w:hAnsi="Times New Roman" w:cs="Times New Roman"/>
+          <w:bCs/>
+        </w:rPr>
+        <w:t xml:space="preserve"> </w:t>
+      </w:r>
+      <w:proofErr w:type="spellStart"/>
+      <w:r>
+        <w:rPr>
+          <w:rStyle w:val="notion-enable-hover"/>
+          <w:rFonts w:ascii="Times New Roman" w:hAnsi="Times New Roman" w:cs="Times New Roman"/>
+          <w:bCs/>
+          <w:color w:val="FF0000"/>
+        </w:rPr>
+        <w:t>XXXFigXXX</w:t>
+      </w:r>
+      <w:proofErr w:type="spellEnd"/>
+      <w:r>
+        <w:rPr>
+          <w:rStyle w:val="notion-enable-hover"/>
+          <w:rFonts w:ascii="Times New Roman" w:hAnsi="Times New Roman" w:cs="Times New Roman"/>
+          <w:bCs/>
+          <w:color w:val="FF0000"/>
+        </w:rPr>
+        <w:t xml:space="preserve"> </w:t>
+      </w:r>
+      <w:r>
+        <w:rPr>
+          <w:rStyle w:val="notion-enable-hover"/>
+          <w:rFonts w:ascii="Times New Roman" w:hAnsi="Times New Roman" w:cs="Times New Roman"/>
+          <w:bCs/>
+          <w:color w:val="000000" w:themeColor="text1"/>
+        </w:rPr>
+        <w:t>shows the high-level workflow of MIV encoder.</w:t>
+      </w:r>
+      <w:r>
+        <w:rPr>
+          <w:rStyle w:val="notion-enable-hover"/>
+          <w:rFonts w:ascii="Times New Roman" w:hAnsi="Times New Roman" w:cs="Times New Roman"/>
+          <w:bCs/>
+          <w:color w:val="000000" w:themeColor="text1"/>
+        </w:rPr>
+        <w:t xml:space="preserve"> </w:t>
+      </w:r>
+    </w:p>
+    <w:p>
+      <w:pPr>
+        <w:jc w:val="both"/>
+        <w:rPr>
+          <w:rStyle w:val="notion-enable-hover"/>
+          <w:rFonts w:ascii="Times New Roman" w:hAnsi="Times New Roman" w:cs="Times New Roman"/>
+          <w:bCs/>
+          <w:color w:val="000000" w:themeColor="text1"/>
+        </w:rPr>
+      </w:pPr>
+      <w:r>
+        <w:rPr>
+          <w:rStyle w:val="notion-enable-hover"/>
+          <w:rFonts w:ascii="Times New Roman" w:hAnsi="Times New Roman" w:cs="Times New Roman"/>
+          <w:bCs/>
+          <w:color w:val="000000" w:themeColor="text1"/>
+        </w:rPr>
+        <w:t>The inputs of MIV encoder are source views. Each source view is composed of attribute (texture) videos, geometric (depth) videos and camera parameters. MIV encoder does the following process to compress source views:</w:t>
+      </w:r>
+    </w:p>
+    <w:p>
+      <w:pPr>
+        <w:pStyle w:val="aa"/>
+        <w:numPr>
+          <w:ilvl w:val="0"/>
+          <w:numId w:val="1"/>
+        </w:numPr>
+        <w:ind w:leftChars="0"/>
+        <w:jc w:val="both"/>
+        <w:rPr>
+          <w:rStyle w:val="notion-enable-hover"/>
+          <w:rFonts w:ascii="Times New Roman" w:hAnsi="Times New Roman" w:cs="Times New Roman"/>
+          <w:b/>
+          <w:bCs/>
+        </w:rPr>
+      </w:pPr>
+      <w:r>
+        <w:rPr>
+          <w:rStyle w:val="notion-enable-hover"/>
+          <w:rFonts w:ascii="Times New Roman" w:hAnsi="Times New Roman" w:cs="Times New Roman"/>
+          <w:b/>
+          <w:bCs/>
+        </w:rPr>
+        <w:lastRenderedPageBreak/>
+        <w:t>Single-group encoders.</w:t>
+      </w:r>
+      <w:r>
+        <w:rPr>
+          <w:rStyle w:val="notion-enable-hover"/>
+          <w:rFonts w:ascii="Times New Roman" w:hAnsi="Times New Roman" w:cs="Times New Roman"/>
+          <w:b/>
+          <w:bCs/>
+        </w:rPr>
+        <w:t xml:space="preserve"> </w:t>
+      </w:r>
+      <w:r>
+        <w:rPr>
+          <w:rStyle w:val="notion-enable-hover"/>
+          <w:rFonts w:ascii="Times New Roman" w:hAnsi="Times New Roman" w:cs="Times New Roman"/>
+          <w:bCs/>
+        </w:rPr>
+        <w:t>MIV encoder encodes each group of source views separately. In each group, the encoder chooses several views as the basic view according to the label of the source view and removes the duplicate area in other source views. The basic view and remaining area of other views are packed into rectangle video frames, which are called {\</w:t>
+      </w:r>
+      <w:proofErr w:type="spellStart"/>
+      <w:r>
+        <w:rPr>
+          <w:rStyle w:val="notion-enable-hover"/>
+          <w:rFonts w:ascii="Times New Roman" w:hAnsi="Times New Roman" w:cs="Times New Roman"/>
+          <w:bCs/>
+        </w:rPr>
+        <w:t>em</w:t>
+      </w:r>
+      <w:proofErr w:type="spellEnd"/>
+      <w:r>
+        <w:rPr>
+          <w:rStyle w:val="notion-enable-hover"/>
+          <w:rFonts w:ascii="Times New Roman" w:hAnsi="Times New Roman" w:cs="Times New Roman"/>
+          <w:bCs/>
+        </w:rPr>
+        <w:t xml:space="preserve"> atlases}. Fig.~\ref{</w:t>
+      </w:r>
+      <w:proofErr w:type="spellStart"/>
+      <w:proofErr w:type="gramStart"/>
+      <w:r>
+        <w:rPr>
+          <w:rStyle w:val="notion-enable-hover"/>
+          <w:rFonts w:ascii="Times New Roman" w:hAnsi="Times New Roman" w:cs="Times New Roman"/>
+          <w:bCs/>
+        </w:rPr>
+        <w:t>fig:atlas</w:t>
+      </w:r>
+      <w:proofErr w:type="gramEnd"/>
+      <w:r>
+        <w:rPr>
+          <w:rStyle w:val="notion-enable-hover"/>
+          <w:rFonts w:ascii="Times New Roman" w:hAnsi="Times New Roman" w:cs="Times New Roman"/>
+          <w:bCs/>
+        </w:rPr>
+        <w:t>_example</w:t>
+      </w:r>
+      <w:proofErr w:type="spellEnd"/>
+      <w:r>
+        <w:rPr>
+          <w:rStyle w:val="notion-enable-hover"/>
+          <w:rFonts w:ascii="Times New Roman" w:hAnsi="Times New Roman" w:cs="Times New Roman"/>
+          <w:bCs/>
+        </w:rPr>
+        <w:t>} show the example of atlases.</w:t>
+      </w:r>
+    </w:p>
+    <w:p>
+      <w:pPr>
+        <w:jc w:val="both"/>
+        <w:rPr>
+          <w:rStyle w:val="notion-enable-hover"/>
+          <w:rFonts w:ascii="Times New Roman" w:hAnsi="Times New Roman" w:cs="Times New Roman"/>
+          <w:bCs/>
+        </w:rPr>
+      </w:pPr>
+      <w:r>
+        <w:rPr>
+          <w:rStyle w:val="notion-enable-hover"/>
+          <w:rFonts w:ascii="Times New Roman" w:hAnsi="Times New Roman" w:cs="Times New Roman"/>
+          <w:bCs/>
+        </w:rPr>
+        <w:t>The outputs of MIV encoder are attribute atlases, geometric atlases, and metadata bitstream. The atlases are further compressed by video codec and multiplexed with metadata bitstream as a single bitstream.</w:t>
+      </w:r>
+      <w:r>
+        <w:rPr>
+          <w:rStyle w:val="notion-enable-hover"/>
+          <w:rFonts w:ascii="Times New Roman" w:hAnsi="Times New Roman" w:cs="Times New Roman" w:hint="eastAsia"/>
+          <w:bCs/>
+        </w:rPr>
+        <w:t xml:space="preserve"> </w:t>
+      </w:r>
+    </w:p>
+    <w:p>
+      <w:pPr>
+        <w:ind w:firstLine="360"/>
+        <w:jc w:val="both"/>
+        <w:rPr>
+          <w:rStyle w:val="notion-enable-hover"/>
+          <w:rFonts w:ascii="Times New Roman" w:hAnsi="Times New Roman" w:cs="Times New Roman"/>
+          <w:bCs/>
+        </w:rPr>
+      </w:pPr>
+      <w:r>
+        <w:rPr>
+          <w:rStyle w:val="notion-enable-hover"/>
+          <w:rFonts w:ascii="Times New Roman" w:hAnsi="Times New Roman" w:cs="Times New Roman"/>
+          <w:bCs/>
+        </w:rPr>
+        <w:t xml:space="preserve">In </w:t>
+      </w:r>
+      <w:r>
+        <w:rPr>
+          <w:rStyle w:val="notion-enable-hover"/>
+          <w:rFonts w:ascii="Times New Roman" w:hAnsi="Times New Roman" w:cs="Times New Roman"/>
+          <w:bCs/>
+        </w:rPr>
+        <w:t>Fig.~\ref{</w:t>
+      </w:r>
+      <w:proofErr w:type="spellStart"/>
+      <w:proofErr w:type="gramStart"/>
+      <w:r>
+        <w:rPr>
+          <w:rStyle w:val="notion-enable-hover"/>
+          <w:rFonts w:ascii="Times New Roman" w:hAnsi="Times New Roman" w:cs="Times New Roman"/>
+          <w:bCs/>
+        </w:rPr>
+        <w:t>fig:TMIV</w:t>
+      </w:r>
+      <w:proofErr w:type="gramEnd"/>
+      <w:r>
+        <w:rPr>
+          <w:rStyle w:val="notion-enable-hover"/>
+          <w:rFonts w:ascii="Times New Roman" w:hAnsi="Times New Roman" w:cs="Times New Roman"/>
+          <w:bCs/>
+        </w:rPr>
+        <w:t>_decode</w:t>
+      </w:r>
+      <w:proofErr w:type="spellEnd"/>
+      <w:r>
+        <w:rPr>
+          <w:rStyle w:val="notion-enable-hover"/>
+          <w:rFonts w:ascii="Times New Roman" w:hAnsi="Times New Roman" w:cs="Times New Roman"/>
+          <w:bCs/>
+        </w:rPr>
+        <w:t xml:space="preserve">} shows the high-level workflow of MIV decoder. The inputs </w:t>
+      </w:r>
+      <w:r>
+        <w:rPr>
+          <w:rStyle w:val="notion-enable-hover"/>
+          <w:rFonts w:ascii="Times New Roman" w:hAnsi="Times New Roman" w:cs="Times New Roman"/>
+          <w:bCs/>
+        </w:rPr>
+        <w:t>o</w:t>
+      </w:r>
+      <w:r>
+        <w:rPr>
+          <w:rStyle w:val="notion-enable-hover"/>
+          <w:rFonts w:ascii="Times New Roman" w:hAnsi="Times New Roman" w:cs="Times New Roman"/>
+          <w:bCs/>
+        </w:rPr>
+        <w:t xml:space="preserve">f MIV decoder </w:t>
+      </w:r>
+      <w:proofErr w:type="gramStart"/>
+      <w:r>
+        <w:rPr>
+          <w:rStyle w:val="notion-enable-hover"/>
+          <w:rFonts w:ascii="Times New Roman" w:hAnsi="Times New Roman" w:cs="Times New Roman"/>
+          <w:bCs/>
+        </w:rPr>
+        <w:t>is</w:t>
+      </w:r>
+      <w:proofErr w:type="gramEnd"/>
+      <w:r>
+        <w:rPr>
+          <w:rStyle w:val="notion-enable-hover"/>
+          <w:rFonts w:ascii="Times New Roman" w:hAnsi="Times New Roman" w:cs="Times New Roman"/>
+          <w:bCs/>
+        </w:rPr>
+        <w:t xml:space="preserve"> the bitstream contains atlases bitstream, and metadata bitstream. The video decoder first is employed to decompress attribute atlases and geometric atlases. After that MIV decoder does the following process to decompress atlases and synthesize the user's viewport.</w:t>
+      </w:r>
+    </w:p>
+    <w:p>
+      <w:pPr>
+        <w:pStyle w:val="aa"/>
+        <w:numPr>
+          <w:ilvl w:val="0"/>
+          <w:numId w:val="1"/>
+        </w:numPr>
+        <w:ind w:leftChars="0"/>
+        <w:jc w:val="both"/>
+        <w:rPr>
+          <w:rStyle w:val="notion-enable-hover"/>
+          <w:rFonts w:ascii="Times New Roman" w:hAnsi="Times New Roman" w:cs="Times New Roman"/>
+          <w:b/>
+          <w:bCs/>
+        </w:rPr>
+      </w:pPr>
+      <w:r>
+        <w:rPr>
+          <w:rStyle w:val="notion-enable-hover"/>
+          <w:rFonts w:ascii="Times New Roman" w:hAnsi="Times New Roman" w:cs="Times New Roman"/>
+          <w:b/>
+          <w:bCs/>
+        </w:rPr>
+        <w:t>Reconstruction process.</w:t>
+      </w:r>
+      <w:r>
+        <w:rPr>
+          <w:rStyle w:val="notion-enable-hover"/>
+          <w:rFonts w:ascii="Times New Roman" w:hAnsi="Times New Roman" w:cs="Times New Roman"/>
+          <w:b/>
+          <w:bCs/>
+        </w:rPr>
+        <w:t xml:space="preserve"> </w:t>
+      </w:r>
+      <w:r>
+        <w:rPr>
+          <w:rStyle w:val="notion-enable-hover"/>
+          <w:rFonts w:ascii="Times New Roman" w:hAnsi="Times New Roman" w:cs="Times New Roman"/>
+          <w:bCs/>
+        </w:rPr>
+        <w:t>The MIV decoder reconstructs the source view by using the data in atlases.</w:t>
+      </w:r>
+    </w:p>
+    <w:p>
+      <w:pPr>
+        <w:pStyle w:val="aa"/>
+        <w:numPr>
+          <w:ilvl w:val="0"/>
+          <w:numId w:val="1"/>
+        </w:numPr>
+        <w:ind w:leftChars="0"/>
+        <w:jc w:val="both"/>
+        <w:rPr>
+          <w:rStyle w:val="notion-enable-hover"/>
+          <w:rFonts w:ascii="Times New Roman" w:hAnsi="Times New Roman" w:cs="Times New Roman"/>
+          <w:b/>
+          <w:bCs/>
+        </w:rPr>
+      </w:pPr>
+      <w:r>
+        <w:rPr>
+          <w:rStyle w:val="notion-enable-hover"/>
+          <w:rFonts w:ascii="Times New Roman" w:hAnsi="Times New Roman" w:cs="Times New Roman"/>
+          <w:b/>
+          <w:bCs/>
+        </w:rPr>
+        <w:t>Synthesizer.</w:t>
+      </w:r>
+      <w:r>
+        <w:rPr>
+          <w:rStyle w:val="notion-enable-hover"/>
+          <w:rFonts w:ascii="Times New Roman" w:hAnsi="Times New Roman" w:cs="Times New Roman"/>
+          <w:b/>
+          <w:bCs/>
+        </w:rPr>
+        <w:t xml:space="preserve"> </w:t>
+      </w:r>
+      <w:r>
+        <w:rPr>
+          <w:rStyle w:val="notion-enable-hover"/>
+          <w:rFonts w:ascii="Times New Roman" w:hAnsi="Times New Roman" w:cs="Times New Roman"/>
+          <w:bCs/>
+        </w:rPr>
+        <w:t>The MIV decoder employs view synthesis techniques to synthesize the user's viewport according to the user's position and orientation. Specifically, the synthesizer warps the pixel of each source view to the user's viewport according to depth information and blends the pixel values from each source view.</w:t>
+      </w:r>
+    </w:p>
+    <w:p>
+      <w:pPr>
+        <w:pStyle w:val="aa"/>
+        <w:numPr>
+          <w:ilvl w:val="0"/>
+          <w:numId w:val="1"/>
+        </w:numPr>
+        <w:ind w:leftChars="0"/>
+        <w:jc w:val="both"/>
+        <w:rPr>
+          <w:rStyle w:val="notion-enable-hover"/>
+          <w:rFonts w:ascii="Times New Roman" w:hAnsi="Times New Roman" w:cs="Times New Roman"/>
+          <w:b/>
+          <w:bCs/>
+        </w:rPr>
+      </w:pPr>
+      <w:r>
+        <w:rPr>
+          <w:rStyle w:val="notion-enable-hover"/>
+          <w:rFonts w:ascii="Times New Roman" w:hAnsi="Times New Roman" w:cs="Times New Roman"/>
+          <w:b/>
+          <w:bCs/>
+        </w:rPr>
+        <w:t>Inpainting.</w:t>
+      </w:r>
+      <w:r>
+        <w:rPr>
+          <w:rStyle w:val="notion-enable-hover"/>
+          <w:rFonts w:ascii="Times New Roman" w:hAnsi="Times New Roman" w:cs="Times New Roman"/>
+          <w:b/>
+          <w:bCs/>
+        </w:rPr>
+        <w:t xml:space="preserve"> </w:t>
+      </w:r>
+      <w:r>
+        <w:rPr>
+          <w:rStyle w:val="notion-enable-hover"/>
+          <w:rFonts w:ascii="Times New Roman" w:hAnsi="Times New Roman" w:cs="Times New Roman"/>
+          <w:bCs/>
+        </w:rPr>
+        <w:t>After synthesis, the synthesized result may contain holes without information. The inpainting process uses the information from neighbor pixels to calculate pixel value for holes.</w:t>
+      </w:r>
+    </w:p>
+    <w:p>
+      <w:pPr>
+        <w:jc w:val="both"/>
+        <w:rPr>
+          <w:rStyle w:val="notion-enable-hover"/>
+          <w:rFonts w:ascii="Times New Roman" w:hAnsi="Times New Roman" w:cs="Times New Roman"/>
+          <w:bCs/>
+        </w:rPr>
+      </w:pPr>
+      <w:r>
+        <w:rPr>
+          <w:rStyle w:val="notion-enable-hover"/>
+          <w:rFonts w:ascii="Times New Roman" w:hAnsi="Times New Roman" w:cs="Times New Roman"/>
+          <w:bCs/>
+        </w:rPr>
+        <w:t>The outputs of the MIV decoder are the user's viewport synthesized according to the user's position and orientation.</w:t>
+      </w:r>
+    </w:p>
+    <w:p>
+      <w:pPr>
+        <w:ind w:firstLine="480"/>
+        <w:jc w:val="both"/>
+        <w:rPr>
+          <w:rStyle w:val="notion-enable-hover"/>
+          <w:rFonts w:ascii="Times New Roman" w:hAnsi="Times New Roman" w:cs="Times New Roman"/>
+          <w:bCs/>
+        </w:rPr>
+      </w:pPr>
+      <w:r>
+        <w:rPr>
+          <w:rStyle w:val="notion-enable-hover"/>
+          <w:rFonts w:ascii="Times New Roman" w:hAnsi="Times New Roman" w:cs="Times New Roman"/>
+          <w:bCs/>
+        </w:rPr>
+        <w:t xml:space="preserve">In our experiments to generate the coverage quality model, we will focus on the renderer part of MIV software. We skip the encoder and decoder parts to avoid unnecessary redundancy or quality loss. In future experiments, MIV software supplies us to change each part in the renderer, such as the synthesizer or </w:t>
+      </w:r>
+      <w:proofErr w:type="spellStart"/>
+      <w:r>
+        <w:rPr>
+          <w:rStyle w:val="notion-enable-hover"/>
+          <w:rFonts w:ascii="Times New Roman" w:hAnsi="Times New Roman" w:cs="Times New Roman"/>
+          <w:bCs/>
+        </w:rPr>
+        <w:t>inpaint</w:t>
+      </w:r>
+      <w:proofErr w:type="spellEnd"/>
+      <w:r>
+        <w:rPr>
+          <w:rStyle w:val="notion-enable-hover"/>
+          <w:rFonts w:ascii="Times New Roman" w:hAnsi="Times New Roman" w:cs="Times New Roman"/>
+          <w:bCs/>
+        </w:rPr>
+        <w:t xml:space="preserve"> mode which might be useful for us to implement the algorithm to other synthesizers or varied synthesized situations.</w:t>
+      </w:r>
+    </w:p>
+    <w:p>
+      <w:pPr>
+        <w:jc w:val="both"/>
+        <w:rPr>
+          <w:rFonts w:ascii="Times New Roman" w:hAnsi="Times New Roman" w:cs="Times New Roman" w:hint="eastAsia"/>
+          <w:b/>
+          <w:bCs/>
+        </w:rPr>
+      </w:pPr>
+    </w:p>
+    <w:p>
+      <w:pPr>
+        <w:jc w:val="both"/>
+        <w:rPr>
+          <w:rFonts w:ascii="Times New Roman" w:hAnsi="Times New Roman" w:cs="Times New Roman"/>
+          <w:b/>
+          <w:bCs/>
+        </w:rPr>
+      </w:pPr>
+      <w:r>
+        <w:rPr>
+          <w:rFonts w:ascii="Times New Roman" w:hAnsi="Times New Roman" w:cs="Times New Roman"/>
+          <w:b/>
+          <w:bCs/>
+        </w:rPr>
+        <w:t>3.2</w:t>
+      </w:r>
+      <w:r>
+        <w:rPr>
+          <w:rFonts w:ascii="Times New Roman" w:hAnsi="Times New Roman" w:cs="Times New Roman"/>
+          <w:b/>
+          <w:bCs/>
+        </w:rPr>
+        <w:t>.</w:t>
+      </w:r>
+      <w:r>
+        <w:rPr>
+          <w:rFonts w:ascii="Times New Roman" w:hAnsi="Times New Roman" w:cs="Times New Roman"/>
+          <w:b/>
+          <w:bCs/>
+        </w:rPr>
+        <w:t xml:space="preserve"> </w:t>
+      </w:r>
+      <w:r>
+        <w:rPr>
+          <w:rFonts w:ascii="Times New Roman" w:hAnsi="Times New Roman" w:cs="Times New Roman" w:hint="eastAsia"/>
+          <w:b/>
+          <w:bCs/>
+        </w:rPr>
         <w:t>S</w:t>
       </w:r>
       <w:r>
@@ -939,6 +1804,7 @@
     </w:p>
     <w:p>
       <w:pPr>
+        <w:ind w:firstLine="480"/>
         <w:jc w:val="both"/>
         <w:rPr>
           <w:rFonts w:ascii="Times New Roman" w:hAnsi="Times New Roman" w:cs="Times New Roman"/>
@@ -998,7 +1864,14 @@
         <w:rPr>
           <w:rFonts w:ascii="Times New Roman" w:hAnsi="Times New Roman" w:cs="Times New Roman"/>
         </w:rPr>
-        <w:t xml:space="preserve"> input. These approaches map the pixels on to a 3D space using the provided depth map, and then project the pixels back to synthesize new views. MPI methods adapt machine learning techniques to train models that can convert </w:t>
+        <w:t xml:space="preserve"> input. These approaches map the pixels on to a 3D space </w:t>
+      </w:r>
+      <w:r>
+        <w:rPr>
+          <w:rFonts w:ascii="Times New Roman" w:hAnsi="Times New Roman" w:cs="Times New Roman"/>
+        </w:rPr>
+        <w:lastRenderedPageBreak/>
+        <w:t xml:space="preserve">using the provided depth map, and then project the pixels back to synthesize new views. MPI methods adapt machine learning techniques to train models that can convert </w:t>
       </w:r>
       <w:r>
         <w:rPr>
@@ -1086,42 +1959,51 @@
       <w:pPr>
         <w:jc w:val="both"/>
         <w:rPr>
-          <w:rFonts w:ascii="Times New Roman" w:hAnsi="Times New Roman" w:cs="Times New Roman"/>
-        </w:rPr>
-      </w:pPr>
-    </w:p>
-    <w:p>
-      <w:pPr>
+          <w:rStyle w:val="notion-enable-hover"/>
+          <w:rFonts w:ascii="Times New Roman" w:hAnsi="Times New Roman" w:cs="Times New Roman"/>
+          <w:b/>
+          <w:bCs/>
+        </w:rPr>
+      </w:pPr>
+      <w:r>
+        <w:rPr>
+          <w:rFonts w:ascii="Times New Roman" w:hAnsi="Times New Roman" w:cs="Times New Roman"/>
+          <w:b/>
+        </w:rPr>
+        <w:t>3.3</w:t>
+      </w:r>
+      <w:r>
+        <w:rPr>
+          <w:rFonts w:ascii="Times New Roman" w:hAnsi="Times New Roman" w:cs="Times New Roman"/>
+          <w:b/>
+        </w:rPr>
+        <w:t>.</w:t>
+      </w:r>
+      <w:r>
+        <w:rPr>
+          <w:rFonts w:ascii="Times New Roman" w:hAnsi="Times New Roman" w:cs="Times New Roman"/>
+          <w:b/>
+        </w:rPr>
+        <w:t xml:space="preserve"> Usage </w:t>
+      </w:r>
+      <w:r>
+        <w:rPr>
+          <w:rStyle w:val="notion-enable-hover"/>
+          <w:rFonts w:ascii="Times New Roman" w:hAnsi="Times New Roman" w:cs="Times New Roman"/>
+          <w:b/>
+          <w:bCs/>
+        </w:rPr>
+        <w:t xml:space="preserve">Scenario. </w:t>
+      </w:r>
+    </w:p>
+    <w:p>
+      <w:pPr>
+        <w:ind w:firstLine="480"/>
         <w:jc w:val="both"/>
         <w:rPr>
           <w:rFonts w:ascii="Times New Roman" w:hAnsi="Times New Roman" w:cs="Times New Roman"/>
-          <w:b/>
-        </w:rPr>
-      </w:pPr>
-      <w:r>
-        <w:rPr>
-          <w:rFonts w:ascii="Times New Roman" w:hAnsi="Times New Roman" w:cs="Times New Roman"/>
-          <w:b/>
-        </w:rPr>
-        <w:t>Problem solution:</w:t>
-      </w:r>
-    </w:p>
-    <w:p>
-      <w:pPr>
-        <w:jc w:val="both"/>
-        <w:rPr>
-          <w:rFonts w:ascii="Times New Roman" w:hAnsi="Times New Roman" w:cs="Times New Roman"/>
-        </w:rPr>
-      </w:pPr>
-      <w:r>
-        <w:rPr>
-          <w:rStyle w:val="notion-enable-hover"/>
-          <w:rFonts w:ascii="Times New Roman" w:hAnsi="Times New Roman" w:cs="Times New Roman"/>
-          <w:b/>
-          <w:bCs/>
-        </w:rPr>
-        <w:t xml:space="preserve">Scenario. </w:t>
-      </w:r>
+        </w:rPr>
+      </w:pPr>
       <w:r>
         <w:rPr>
           <w:rFonts w:ascii="Times New Roman" w:hAnsi="Times New Roman" w:cs="Times New Roman"/>
@@ -1140,14 +2022,7 @@
         <w:rPr>
           <w:rFonts w:ascii="Times New Roman" w:hAnsi="Times New Roman" w:cs="Times New Roman"/>
         </w:rPr>
-        <w:t xml:space="preserve">) the algorithm should place the cameras along with the samples in the next piece of the </w:t>
-      </w:r>
-      <w:r>
-        <w:rPr>
-          <w:rFonts w:ascii="Times New Roman" w:hAnsi="Times New Roman" w:cs="Times New Roman"/>
-        </w:rPr>
-        <w:lastRenderedPageBreak/>
-        <w:t xml:space="preserve">trajectory when the number of cameras is greater than the number of samples in the trajectory, (ii) the computation should be as fast as possible such that the placement is available in the next few sample periods. </w:t>
+        <w:t xml:space="preserve">) the algorithm should place the cameras along with the samples in the next piece of the trajectory when the number of cameras is greater than the number of samples in the trajectory, (ii) the computation should be as fast as possible such that the placement is available in the next few sample periods. </w:t>
       </w:r>
       <w:r>
         <w:rPr>
@@ -1685,7 +2560,8 @@
       <w:pPr>
         <w:jc w:val="center"/>
         <w:rPr>
-          <w:rFonts w:ascii="Times New Roman" w:hAnsi="Times New Roman" w:cs="Times New Roman"/>
+          <w:rStyle w:val="notion-enable-hover"/>
+          <w:rFonts w:ascii="Times New Roman" w:hAnsi="Times New Roman" w:cs="Times New Roman" w:hint="eastAsia"/>
           <w:bCs/>
         </w:rPr>
       </w:pPr>
@@ -2031,6 +2907,32 @@
           <w:bCs/>
         </w:rPr>
       </w:pPr>
+      <w:r>
+        <w:rPr>
+          <w:rStyle w:val="notion-enable-hover"/>
+          <w:rFonts w:ascii="Times New Roman" w:hAnsi="Times New Roman" w:cs="Times New Roman"/>
+          <w:b/>
+          <w:bCs/>
+        </w:rPr>
+        <w:t xml:space="preserve">4. </w:t>
+      </w:r>
+      <w:r>
+        <w:rPr>
+          <w:rStyle w:val="notion-enable-hover"/>
+          <w:rFonts w:ascii="Times New Roman" w:hAnsi="Times New Roman" w:cs="Times New Roman"/>
+          <w:b/>
+          <w:bCs/>
+        </w:rPr>
+        <w:t>Research problems.</w:t>
+      </w:r>
+      <w:r>
+        <w:rPr>
+          <w:rStyle w:val="notion-enable-hover"/>
+          <w:rFonts w:ascii="Times New Roman" w:hAnsi="Times New Roman" w:cs="Times New Roman"/>
+          <w:bCs/>
+        </w:rPr>
+        <w:t xml:space="preserve"> </w:t>
+      </w:r>
     </w:p>
     <w:p>
       <w:pPr>
@@ -2045,22 +2947,43 @@
         <w:rPr>
           <w:rStyle w:val="notion-enable-hover"/>
           <w:rFonts w:ascii="Times New Roman" w:hAnsi="Times New Roman" w:cs="Times New Roman"/>
+          <w:bCs/>
+        </w:rPr>
+        <w:t>We divide this proposal into four research problems, which are detailed below.</w:t>
+      </w:r>
+    </w:p>
+    <w:p>
+      <w:pPr>
+        <w:jc w:val="both"/>
+        <w:rPr>
+          <w:rStyle w:val="notion-enable-hover"/>
+          <w:rFonts w:ascii="Times New Roman" w:hAnsi="Times New Roman" w:cs="Times New Roman"/>
           <w:b/>
           <w:bCs/>
         </w:rPr>
-        <w:t>Research problems.</w:t>
-      </w:r>
-      <w:r>
-        <w:rPr>
-          <w:rStyle w:val="notion-enable-hover"/>
-          <w:rFonts w:ascii="Times New Roman" w:hAnsi="Times New Roman" w:cs="Times New Roman"/>
-          <w:bCs/>
-        </w:rPr>
-        <w:t xml:space="preserve"> We divide this proposal into four research problems, which are detailed below.</w:t>
-      </w:r>
-    </w:p>
-    <w:p>
-      <w:pPr>
+      </w:pPr>
+      <w:r>
+        <w:rPr>
+          <w:rStyle w:val="notion-enable-hover"/>
+          <w:rFonts w:ascii="Times New Roman" w:hAnsi="Times New Roman" w:cs="Times New Roman"/>
+          <w:b/>
+          <w:bCs/>
+        </w:rPr>
+        <w:t xml:space="preserve">4.1. </w:t>
+      </w:r>
+      <w:r>
+        <w:rPr>
+          <w:rStyle w:val="notion-enable-hover"/>
+          <w:rFonts w:ascii="Times New Roman" w:hAnsi="Times New Roman" w:cs="Times New Roman"/>
+          <w:b/>
+          <w:bCs/>
+        </w:rPr>
+        <w:t xml:space="preserve">Camera placement algorithm. </w:t>
+      </w:r>
+    </w:p>
+    <w:p>
+      <w:pPr>
+        <w:ind w:firstLine="480"/>
         <w:jc w:val="both"/>
         <w:rPr>
           <w:rStyle w:val="notion-enable-hover"/>
@@ -2068,15 +2991,6 @@
           <w:bCs/>
         </w:rPr>
       </w:pPr>
-      <w:r>
-        <w:rPr>
-          <w:rStyle w:val="notion-enable-hover"/>
-          <w:rFonts w:ascii="Times New Roman" w:hAnsi="Times New Roman" w:cs="Times New Roman"/>
-          <w:b/>
-          <w:bCs/>
-        </w:rPr>
-        <w:t xml:space="preserve">Camera placement algorithm. </w:t>
-      </w:r>
       <w:r>
         <w:rPr>
           <w:rStyle w:val="notion-enable-hover"/>
@@ -2327,7 +3241,16 @@
           <w:rFonts w:ascii="Times New Roman" w:hAnsi="Times New Roman" w:cs="Times New Roman"/>
           <w:bCs/>
         </w:rPr>
-        <w:t>is a fully connected, directed graph. The simple mathematical formulation for systems can be written as</w:t>
+        <w:t xml:space="preserve">is a fully connected, directed graph. The simple mathematical formulation for systems can be </w:t>
+      </w:r>
+      <w:r>
+        <w:rPr>
+          <w:rStyle w:val="notion-enable-hover"/>
+          <w:rFonts w:ascii="Times New Roman" w:hAnsi="Times New Roman" w:cs="Times New Roman"/>
+          <w:bCs/>
+        </w:rPr>
+        <w:lastRenderedPageBreak/>
+        <w:t>written as</w:t>
       </w:r>
     </w:p>
     <w:p>
@@ -3950,16 +4873,26 @@
         <w:rPr>
           <w:rStyle w:val="notion-enable-hover"/>
           <w:rFonts w:ascii="Times New Roman" w:hAnsi="Times New Roman" w:cs="Times New Roman"/>
-          <w:bCs/>
-        </w:rPr>
-      </w:pPr>
-      <w:r>
-        <w:rPr>
-          <w:rStyle w:val="notion-enable-hover"/>
-          <w:rFonts w:ascii="Times New Roman" w:hAnsi="Times New Roman" w:cs="Times New Roman"/>
           <w:b/>
           <w:bCs/>
         </w:rPr>
+      </w:pPr>
+      <w:r>
+        <w:rPr>
+          <w:rStyle w:val="notion-enable-hover"/>
+          <w:rFonts w:ascii="Times New Roman" w:hAnsi="Times New Roman" w:cs="Times New Roman"/>
+          <w:b/>
+          <w:bCs/>
+        </w:rPr>
+        <w:t xml:space="preserve">4.2. </w:t>
+      </w:r>
+      <w:r>
+        <w:rPr>
+          <w:rStyle w:val="notion-enable-hover"/>
+          <w:rFonts w:ascii="Times New Roman" w:hAnsi="Times New Roman" w:cs="Times New Roman"/>
+          <w:b/>
+          <w:bCs/>
+        </w:rPr>
         <w:t>Q</w:t>
       </w:r>
       <w:r>
@@ -3980,22 +4913,24 @@
         </w:rPr>
         <w:t xml:space="preserve"> </w:t>
       </w:r>
-      <w:r>
-        <w:rPr>
-          <w:rStyle w:val="notion-enable-hover"/>
-          <w:rFonts w:ascii="Times New Roman" w:hAnsi="Times New Roman" w:cs="Times New Roman"/>
-          <w:bCs/>
-        </w:rPr>
-        <w:t xml:space="preserve">The main goal of the quality is to generate the relevance between </w:t>
-      </w:r>
-      <w:r>
-        <w:rPr>
-          <w:rStyle w:val="notion-enable-hover"/>
-          <w:rFonts w:ascii="Times New Roman" w:hAnsi="Times New Roman" w:cs="Times New Roman"/>
-          <w:bCs/>
-        </w:rPr>
-        <w:lastRenderedPageBreak/>
-        <w:t xml:space="preserve">source views, user pose traces, network bandwidth, and video quality. We opt to use generate a quality model based on view coverage. The Coverage quality model used the area in the target view </w:t>
+    </w:p>
+    <w:p>
+      <w:pPr>
+        <w:ind w:firstLine="480"/>
+        <w:jc w:val="both"/>
+        <w:rPr>
+          <w:rStyle w:val="notion-enable-hover"/>
+          <w:rFonts w:ascii="Times New Roman" w:hAnsi="Times New Roman" w:cs="Times New Roman"/>
+          <w:bCs/>
+        </w:rPr>
+      </w:pPr>
+      <w:r>
+        <w:rPr>
+          <w:rStyle w:val="notion-enable-hover"/>
+          <w:rFonts w:ascii="Times New Roman" w:hAnsi="Times New Roman" w:cs="Times New Roman"/>
+          <w:bCs/>
+        </w:rPr>
+        <w:t xml:space="preserve">The main goal of the quality is to generate the relevance between source views, user pose traces, network bandwidth, and video quality. We opt to use generate a quality model based on view coverage. The Coverage quality model used the area in the target view </w:t>
       </w:r>
       <m:oMath>
         <m:r>
@@ -4854,7 +5789,16 @@
           <w:rFonts w:ascii="Times New Roman" w:hAnsi="Times New Roman" w:cs="Times New Roman"/>
           <w:bCs/>
         </w:rPr>
-        <w:t>The quality model will design in an empirical way and aim at specific scenes. We will take the source views position and orientation, viewport trajectories, and coverage as the inputs. Then the quality might output the value of quality metrics which might use as an important basis of contribution. To conduct these experiments, it is important for us to collect our own dataset.</w:t>
+        <w:t xml:space="preserve">The quality model will design in an empirical way and aim at specific scenes. We will take the source views position and orientation, viewport trajectories, and coverage </w:t>
+      </w:r>
+      <w:r>
+        <w:rPr>
+          <w:rStyle w:val="notion-enable-hover"/>
+          <w:rFonts w:ascii="Times New Roman" w:hAnsi="Times New Roman" w:cs="Times New Roman"/>
+          <w:bCs/>
+        </w:rPr>
+        <w:lastRenderedPageBreak/>
+        <w:t>as the inputs. Then the quality might output the value of quality metrics which might use as an important basis of contribution. To conduct these experiments, it is important for us to collect our own dataset.</w:t>
       </w:r>
     </w:p>
     <w:p>
@@ -4866,6 +5810,16 @@
           <w:bCs/>
         </w:rPr>
       </w:pPr>
+    </w:p>
+    <w:p>
+      <w:pPr>
+        <w:jc w:val="both"/>
+        <w:rPr>
+          <w:rStyle w:val="notion-enable-hover"/>
+          <w:rFonts w:ascii="Times New Roman" w:hAnsi="Times New Roman" w:cs="Times New Roman" w:hint="eastAsia"/>
+          <w:bCs/>
+        </w:rPr>
+      </w:pPr>
       <w:r>
         <w:rPr>
           <w:rStyle w:val="notion-enable-hover"/>
@@ -4873,6 +5827,105 @@
           <w:b/>
           <w:bCs/>
         </w:rPr>
+        <w:t>5</w:t>
+      </w:r>
+      <w:r>
+        <w:rPr>
+          <w:rStyle w:val="notion-enable-hover"/>
+          <w:rFonts w:ascii="Times New Roman" w:hAnsi="Times New Roman" w:cs="Times New Roman"/>
+          <w:b/>
+          <w:bCs/>
+        </w:rPr>
+        <w:t>.</w:t>
+      </w:r>
+      <w:r>
+        <w:rPr>
+          <w:rStyle w:val="notion-enable-hover"/>
+          <w:rFonts w:ascii="Times New Roman" w:hAnsi="Times New Roman" w:cs="Times New Roman"/>
+          <w:b/>
+          <w:bCs/>
+        </w:rPr>
+        <w:t xml:space="preserve"> </w:t>
+      </w:r>
+      <w:r>
+        <w:rPr>
+          <w:rStyle w:val="notion-enable-hover"/>
+          <w:rFonts w:ascii="Times New Roman" w:hAnsi="Times New Roman" w:cs="Times New Roman"/>
+          <w:b/>
+          <w:bCs/>
+        </w:rPr>
+        <w:t>Implementations</w:t>
+      </w:r>
+      <w:r>
+        <w:rPr>
+          <w:rStyle w:val="notion-enable-hover"/>
+          <w:rFonts w:ascii="Times New Roman" w:hAnsi="Times New Roman" w:cs="Times New Roman"/>
+          <w:b/>
+          <w:bCs/>
+        </w:rPr>
+        <w:t>.</w:t>
+      </w:r>
+      <w:r>
+        <w:rPr>
+          <w:rStyle w:val="notion-enable-hover"/>
+          <w:rFonts w:ascii="Times New Roman" w:hAnsi="Times New Roman" w:cs="Times New Roman"/>
+          <w:bCs/>
+        </w:rPr>
+        <w:t xml:space="preserve"> </w:t>
+      </w:r>
+    </w:p>
+    <w:p>
+      <w:pPr>
+        <w:jc w:val="both"/>
+        <w:rPr>
+          <w:rStyle w:val="notion-enable-hover"/>
+          <w:rFonts w:ascii="Times New Roman" w:hAnsi="Times New Roman" w:cs="Times New Roman"/>
+          <w:bCs/>
+        </w:rPr>
+      </w:pPr>
+      <w:r>
+        <w:rPr>
+          <w:rStyle w:val="notion-enable-hover"/>
+          <w:rFonts w:ascii="Times New Roman" w:hAnsi="Times New Roman" w:cs="Times New Roman"/>
+          <w:b/>
+          <w:bCs/>
+        </w:rPr>
+        <w:t>5</w:t>
+      </w:r>
+      <w:r>
+        <w:rPr>
+          <w:rStyle w:val="notion-enable-hover"/>
+          <w:rFonts w:ascii="Times New Roman" w:hAnsi="Times New Roman" w:cs="Times New Roman"/>
+          <w:b/>
+          <w:bCs/>
+        </w:rPr>
+        <w:t>.</w:t>
+      </w:r>
+      <w:r>
+        <w:rPr>
+          <w:rStyle w:val="notion-enable-hover"/>
+          <w:rFonts w:ascii="Times New Roman" w:hAnsi="Times New Roman" w:cs="Times New Roman"/>
+          <w:b/>
+          <w:bCs/>
+        </w:rPr>
+        <w:t>1</w:t>
+      </w:r>
+      <w:r>
+        <w:rPr>
+          <w:rStyle w:val="notion-enable-hover"/>
+          <w:rFonts w:ascii="Times New Roman" w:hAnsi="Times New Roman" w:cs="Times New Roman"/>
+          <w:b/>
+          <w:bCs/>
+        </w:rPr>
+        <w:t xml:space="preserve">. </w:t>
+      </w:r>
+      <w:r>
+        <w:rPr>
+          <w:rStyle w:val="notion-enable-hover"/>
+          <w:rFonts w:ascii="Times New Roman" w:hAnsi="Times New Roman" w:cs="Times New Roman"/>
+          <w:b/>
+          <w:bCs/>
+        </w:rPr>
         <w:t>D</w:t>
       </w:r>
       <w:r>
@@ -4890,7 +5943,26 @@
           <w:rFonts w:ascii="Times New Roman" w:hAnsi="Times New Roman" w:cs="Times New Roman"/>
           <w:bCs/>
         </w:rPr>
-        <w:t xml:space="preserve"> The purpose of collecting our own dataset is to investigate the impacts of diverse settings on the synthesized target views. We use scenes in Unreal Engine marketplace, and capture captured the RGBD video clips by </w:t>
+        <w:t xml:space="preserve"> </w:t>
+      </w:r>
+    </w:p>
+    <w:p>
+      <w:pPr>
+        <w:ind w:firstLine="480"/>
+        <w:jc w:val="both"/>
+        <w:rPr>
+          <w:rStyle w:val="notion-enable-hover"/>
+          <w:rFonts w:ascii="Times New Roman" w:hAnsi="Times New Roman" w:cs="Times New Roman"/>
+          <w:bCs/>
+        </w:rPr>
+      </w:pPr>
+      <w:r>
+        <w:rPr>
+          <w:rStyle w:val="notion-enable-hover"/>
+          <w:rFonts w:ascii="Times New Roman" w:hAnsi="Times New Roman" w:cs="Times New Roman"/>
+          <w:bCs/>
+        </w:rPr>
+        <w:t xml:space="preserve">The purpose of collecting our own dataset is to investigate the impacts of diverse settings on the synthesized target views. We use scenes in Unreal Engine marketplace, and capture captured the RGBD video clips by </w:t>
       </w:r>
       <w:proofErr w:type="spellStart"/>
       <w:r>
@@ -5008,22 +6080,176 @@
         </w:rPr>
       </w:pPr>
       <w:r>
+        <w:rPr>
+          <w:rStyle w:val="notion-enable-hover"/>
+          <w:rFonts w:ascii="Times New Roman" w:hAnsi="Times New Roman" w:cs="Times New Roman"/>
+          <w:b/>
+          <w:bCs/>
+        </w:rPr>
+        <w:t>5.2</w:t>
+      </w:r>
+      <w:r>
+        <w:rPr>
+          <w:rStyle w:val="notion-enable-hover"/>
+          <w:rFonts w:ascii="Times New Roman" w:hAnsi="Times New Roman" w:cs="Times New Roman"/>
+          <w:b/>
+          <w:bCs/>
+        </w:rPr>
+        <w:t xml:space="preserve">. </w:t>
+      </w:r>
+      <w:r>
+        <w:rPr>
+          <w:rStyle w:val="notion-enable-hover"/>
+          <w:rFonts w:ascii="Times New Roman" w:hAnsi="Times New Roman" w:cs="Times New Roman"/>
+          <w:b/>
+          <w:bCs/>
+        </w:rPr>
+        <w:t>S</w:t>
+      </w:r>
+      <w:r>
+        <w:rPr>
+          <w:rStyle w:val="notion-enable-hover"/>
+          <w:rFonts w:ascii="Times New Roman" w:hAnsi="Times New Roman" w:cs="Times New Roman"/>
+          <w:b/>
+          <w:bCs/>
+        </w:rPr>
+        <w:t>ynthesizer.</w:t>
+      </w:r>
+      <w:r>
+        <w:rPr>
+          <w:rStyle w:val="notion-enable-hover"/>
+          <w:rFonts w:ascii="Times New Roman" w:hAnsi="Times New Roman" w:cs="Times New Roman"/>
+          <w:bCs/>
+        </w:rPr>
+        <w:t xml:space="preserve"> </w:t>
+      </w:r>
+    </w:p>
+    <w:p>
+      <w:pPr>
+        <w:ind w:firstLine="480"/>
+        <w:jc w:val="both"/>
+        <w:rPr>
+          <w:rStyle w:val="notion-enable-hover"/>
+          <w:rFonts w:ascii="Times New Roman" w:hAnsi="Times New Roman" w:cs="Times New Roman"/>
+          <w:bCs/>
+        </w:rPr>
+      </w:pPr>
+      <w:r>
+        <w:rPr>
+          <w:rStyle w:val="notion-enable-hover"/>
+          <w:rFonts w:ascii="Times New Roman" w:hAnsi="Times New Roman" w:cs="Times New Roman"/>
+          <w:bCs/>
+        </w:rPr>
+        <w:t>In our experiments, we are going to first focus on the View Weighting Synthesizer (VWS)</w:t>
+      </w:r>
+      <w:r>
+        <w:rPr>
+          <w:rStyle w:val="notion-enable-hover"/>
+          <w:rFonts w:ascii="Times New Roman" w:hAnsi="Times New Roman" w:cs="Times New Roman"/>
+          <w:bCs/>
+        </w:rPr>
+        <w:t xml:space="preserve"> </w:t>
+      </w:r>
+      <w:proofErr w:type="spellStart"/>
+      <w:r>
+        <w:rPr>
+          <w:rStyle w:val="notion-enable-hover"/>
+          <w:rFonts w:ascii="Times New Roman" w:hAnsi="Times New Roman" w:cs="Times New Roman"/>
+          <w:bCs/>
+          <w:color w:val="FF0000"/>
+        </w:rPr>
+        <w:t>XXXciteXXX</w:t>
+      </w:r>
+      <w:proofErr w:type="spellEnd"/>
+      <w:r>
+        <w:rPr>
+          <w:rStyle w:val="notion-enable-hover"/>
+          <w:rFonts w:ascii="Times New Roman" w:hAnsi="Times New Roman" w:cs="Times New Roman"/>
+          <w:bCs/>
+        </w:rPr>
+        <w:t>.</w:t>
+      </w:r>
+      <w:r>
+        <w:rPr>
+          <w:rStyle w:val="notion-enable-hover"/>
+          <w:rFonts w:ascii="Times New Roman" w:hAnsi="Times New Roman" w:cs="Times New Roman" w:hint="eastAsia"/>
+          <w:bCs/>
+        </w:rPr>
+        <w:t xml:space="preserve"> </w:t>
+      </w:r>
+      <w:r>
+        <w:rPr>
+          <w:rStyle w:val="notion-enable-hover"/>
+          <w:rFonts w:ascii="Times New Roman" w:hAnsi="Times New Roman" w:cs="Times New Roman"/>
+          <w:bCs/>
+        </w:rPr>
+        <w:t xml:space="preserve">VWS is reproduce a scene by computing the weight of source views based on how similar the direction is to the target views. It is easier to understand and does not require any machine learning skills. We will conduct quality measurements on evaluating how well does </w:t>
+      </w:r>
+      <w:r>
+        <w:rPr>
+          <w:rStyle w:val="notion-enable-hover"/>
+          <w:rFonts w:ascii="Times New Roman" w:hAnsi="Times New Roman" w:cs="Times New Roman" w:hint="eastAsia"/>
+          <w:bCs/>
+        </w:rPr>
+        <w:t>c</w:t>
+      </w:r>
+      <w:r>
+        <w:rPr>
+          <w:rStyle w:val="notion-enable-hover"/>
+          <w:rFonts w:ascii="Times New Roman" w:hAnsi="Times New Roman" w:cs="Times New Roman"/>
+          <w:bCs/>
+        </w:rPr>
+        <w:t xml:space="preserve">overage influence the view quality. We also look forward to fit our implementation into different synthesizers. </w:t>
+      </w:r>
+    </w:p>
+    <w:p>
+      <w:pPr>
+        <w:ind w:firstLine="480"/>
+        <w:jc w:val="both"/>
+        <w:rPr>
+          <w:rStyle w:val="notion-enable-hover"/>
+          <w:rFonts w:ascii="Times New Roman" w:hAnsi="Times New Roman" w:cs="Times New Roman"/>
+          <w:bCs/>
+        </w:rPr>
+      </w:pPr>
+      <w:r>
+        <w:rPr>
+          <w:rStyle w:val="notion-enable-hover"/>
+          <w:rFonts w:ascii="Times New Roman" w:hAnsi="Times New Roman" w:cs="Times New Roman"/>
+          <w:bCs/>
+        </w:rPr>
+        <w:t>We will build quality models for different synthesizers. For the task, we will generate the proper inputs for the synthesizers and analyze whether coverage has impact on synthesis quality.</w:t>
+      </w:r>
+    </w:p>
+    <w:p>
+      <w:pPr>
+        <w:jc w:val="both"/>
+        <w:rPr>
+          <w:rStyle w:val="notion-enable-hover"/>
+          <w:rFonts w:ascii="Times New Roman" w:hAnsi="Times New Roman" w:cs="Times New Roman"/>
+          <w:b/>
+          <w:bCs/>
+        </w:rPr>
+      </w:pPr>
+    </w:p>
+    <w:p>
+      <w:pPr>
+        <w:jc w:val="both"/>
         <w:rPr>
           <w:rStyle w:val="notion-enable-hover"/>
           <w:rFonts w:ascii="Times New Roman" w:hAnsi="Times New Roman" w:cs="Times New Roman" w:hint="eastAsia"/>
           <w:b/>
           <w:bCs/>
         </w:rPr>
-        <w:t>M</w:t>
-      </w:r>
-      <w:r>
-        <w:rPr>
-          <w:rStyle w:val="notion-enable-hover"/>
-          <w:rFonts w:ascii="Times New Roman" w:hAnsi="Times New Roman" w:cs="Times New Roman"/>
+      </w:pPr>
+      <w:r>
+        <w:rPr>
+          <w:rStyle w:val="notion-enable-hover"/>
+          <w:rFonts w:ascii="Times New Roman" w:hAnsi="Times New Roman" w:cs="Times New Roman" w:hint="eastAsia"/>
           <w:b/>
           <w:bCs/>
         </w:rPr>
-        <w:t>IV reference software</w:t>
+        <w:t>5</w:t>
       </w:r>
       <w:r>
         <w:rPr>
@@ -5032,7 +6258,7 @@
           <w:b/>
           <w:bCs/>
         </w:rPr>
-        <w:t>.</w:t>
+        <w:t>. Implementation</w:t>
       </w:r>
       <w:r>
         <w:rPr>
@@ -5041,801 +6267,283 @@
           <w:b/>
           <w:bCs/>
         </w:rPr>
+        <w:t>s</w:t>
+      </w:r>
+    </w:p>
+    <w:p>
+      <w:pPr>
+        <w:jc w:val="both"/>
+        <w:rPr>
+          <w:rStyle w:val="notion-enable-hover"/>
+          <w:rFonts w:ascii="Times New Roman" w:hAnsi="Times New Roman" w:cs="Times New Roman" w:hint="eastAsia"/>
+          <w:b/>
+          <w:bCs/>
+        </w:rPr>
+      </w:pPr>
+    </w:p>
+    <w:p>
+      <w:pPr>
+        <w:jc w:val="both"/>
+        <w:rPr>
+          <w:rFonts w:ascii="Times New Roman" w:hAnsi="Times New Roman" w:cs="Times New Roman"/>
+          <w:b/>
+          <w:bCs/>
+        </w:rPr>
+      </w:pPr>
+      <w:r>
+        <w:rPr>
+          <w:rStyle w:val="notion-enable-hover"/>
+          <w:rFonts w:ascii="Times New Roman" w:hAnsi="Times New Roman" w:cs="Times New Roman"/>
+          <w:b/>
+          <w:bCs/>
+        </w:rPr>
+        <w:t xml:space="preserve">6. Major </w:t>
+      </w:r>
+      <w:r>
+        <w:rPr>
+          <w:rStyle w:val="notion-enable-hover"/>
+          <w:rFonts w:ascii="Times New Roman" w:hAnsi="Times New Roman" w:cs="Times New Roman"/>
+          <w:b/>
+          <w:bCs/>
+        </w:rPr>
+        <w:t>Task</w:t>
+      </w:r>
+      <w:r>
+        <w:rPr>
+          <w:rStyle w:val="notion-enable-hover"/>
+          <w:rFonts w:ascii="Times New Roman" w:hAnsi="Times New Roman" w:cs="Times New Roman"/>
+          <w:b/>
+          <w:bCs/>
+        </w:rPr>
+        <w:t>s</w:t>
+      </w:r>
+    </w:p>
+    <w:p>
+      <w:pPr>
+        <w:jc w:val="both"/>
+        <w:rPr>
+          <w:rFonts w:ascii="Times New Roman" w:hAnsi="Times New Roman" w:cs="Times New Roman"/>
+        </w:rPr>
+      </w:pPr>
+      <w:r>
+        <w:rPr>
+          <w:rFonts w:ascii="Times New Roman" w:hAnsi="Times New Roman" w:cs="Times New Roman"/>
+        </w:rPr>
+        <w:t>Next, we list the concrete research tasks</w:t>
+      </w:r>
+      <w:r>
+        <w:rPr>
+          <w:rFonts w:ascii="Times New Roman" w:hAnsi="Times New Roman" w:cs="Times New Roman"/>
+        </w:rPr>
+        <w:t>:</w:t>
+      </w:r>
+    </w:p>
+    <w:p>
+      <w:pPr>
+        <w:jc w:val="both"/>
+        <w:rPr>
+          <w:rFonts w:ascii="Times New Roman" w:hAnsi="Times New Roman" w:cs="Times New Roman"/>
+        </w:rPr>
+      </w:pPr>
+      <w:r>
+        <w:rPr>
+          <w:rFonts w:ascii="Times New Roman" w:hAnsi="Times New Roman" w:cs="Times New Roman"/>
+        </w:rPr>
+        <w:t xml:space="preserve">Task 1. </w:t>
+      </w:r>
+      <w:r>
+        <w:rPr>
+          <w:rFonts w:ascii="Times New Roman" w:hAnsi="Times New Roman" w:cs="Times New Roman"/>
+        </w:rPr>
+        <w:t>Construct</w:t>
+      </w:r>
+      <w:r>
+        <w:rPr>
+          <w:rFonts w:ascii="Times New Roman" w:hAnsi="Times New Roman" w:cs="Times New Roman"/>
+        </w:rPr>
+        <w:t xml:space="preserve"> the data capture system</w:t>
+      </w:r>
+      <w:r>
+        <w:rPr>
+          <w:rFonts w:ascii="Times New Roman" w:hAnsi="Times New Roman" w:cs="Times New Roman"/>
+        </w:rPr>
+        <w:t xml:space="preserve"> (</w:t>
+      </w:r>
+      <w:r>
+        <w:rPr>
+          <w:rFonts w:ascii="Times New Roman" w:hAnsi="Times New Roman" w:cs="Times New Roman"/>
+        </w:rPr>
+        <w:t>1</w:t>
+      </w:r>
+      <w:r>
+        <w:rPr>
+          <w:rFonts w:ascii="Times New Roman" w:hAnsi="Times New Roman" w:cs="Times New Roman"/>
+        </w:rPr>
+        <w:t xml:space="preserve"> months)</w:t>
+      </w:r>
+    </w:p>
+    <w:p>
+      <w:pPr>
+        <w:jc w:val="both"/>
+        <w:rPr>
+          <w:rFonts w:ascii="Times New Roman" w:hAnsi="Times New Roman" w:cs="Times New Roman"/>
+        </w:rPr>
+      </w:pPr>
+      <w:r>
+        <w:rPr>
+          <w:rFonts w:ascii="Times New Roman" w:hAnsi="Times New Roman" w:cs="Times New Roman"/>
+        </w:rPr>
+        <w:t xml:space="preserve">Task 2. </w:t>
+      </w:r>
+      <w:r>
+        <w:rPr>
+          <w:rFonts w:ascii="Times New Roman" w:hAnsi="Times New Roman" w:cs="Times New Roman"/>
+        </w:rPr>
+        <w:t>Derive</w:t>
+      </w:r>
+      <w:r>
+        <w:rPr>
+          <w:rFonts w:ascii="Times New Roman" w:hAnsi="Times New Roman" w:cs="Times New Roman"/>
+        </w:rPr>
+        <w:t xml:space="preserve"> the quality model</w:t>
+      </w:r>
+      <w:r>
+        <w:rPr>
+          <w:rFonts w:ascii="Times New Roman" w:hAnsi="Times New Roman" w:cs="Times New Roman"/>
+        </w:rPr>
         <w:t xml:space="preserve"> </w:t>
       </w:r>
       <w:r>
         <w:rPr>
-          <w:rStyle w:val="notion-enable-hover"/>
-          <w:rFonts w:ascii="Times New Roman" w:hAnsi="Times New Roman" w:cs="Times New Roman"/>
-          <w:bCs/>
-        </w:rPr>
-        <w:t xml:space="preserve">To synthesize the immersive video, we research MPEG-I (Moving Picture Expert Group - Immersive Group) recent works. MPEG-I has been actively developing MPEG Immersive Video (MIV) standard </w:t>
-      </w:r>
-      <w:proofErr w:type="spellStart"/>
-      <w:r>
-        <w:rPr>
-          <w:rStyle w:val="notion-enable-hover"/>
-          <w:rFonts w:ascii="Times New Roman" w:hAnsi="Times New Roman" w:cs="Times New Roman"/>
-          <w:bCs/>
-          <w:color w:val="FF0000"/>
-        </w:rPr>
-        <w:t>XXXciteXXX</w:t>
-      </w:r>
-      <w:proofErr w:type="spellEnd"/>
-      <w:r>
-        <w:rPr>
-          <w:rStyle w:val="notion-enable-hover"/>
-          <w:rFonts w:ascii="Times New Roman" w:hAnsi="Times New Roman" w:cs="Times New Roman"/>
-          <w:bCs/>
-        </w:rPr>
-        <w:t xml:space="preserve"> which can </w:t>
-      </w:r>
-      <w:r>
-        <w:rPr>
-          <w:rStyle w:val="notion-enable-hover"/>
-          <w:rFonts w:ascii="Times New Roman" w:hAnsi="Times New Roman" w:cs="Times New Roman"/>
-          <w:bCs/>
+          <w:rFonts w:ascii="Times New Roman" w:hAnsi="Times New Roman" w:cs="Times New Roman"/>
+        </w:rPr>
+        <w:t>(</w:t>
+      </w:r>
+      <w:r>
+        <w:rPr>
+          <w:rFonts w:ascii="Times New Roman" w:hAnsi="Times New Roman" w:cs="Times New Roman"/>
+        </w:rPr>
+        <w:t>3</w:t>
+      </w:r>
+      <w:r>
+        <w:rPr>
+          <w:rFonts w:ascii="Times New Roman" w:hAnsi="Times New Roman" w:cs="Times New Roman"/>
+        </w:rPr>
+        <w:t xml:space="preserve"> months)</w:t>
+      </w:r>
+    </w:p>
+    <w:p>
+      <w:pPr>
+        <w:jc w:val="both"/>
+        <w:rPr>
+          <w:rFonts w:ascii="Times New Roman" w:hAnsi="Times New Roman" w:cs="Times New Roman"/>
+        </w:rPr>
+      </w:pPr>
+      <w:r>
+        <w:rPr>
+          <w:rFonts w:ascii="Times New Roman" w:hAnsi="Times New Roman" w:cs="Times New Roman"/>
+        </w:rPr>
+        <w:t xml:space="preserve">Task 3. </w:t>
+      </w:r>
+      <w:r>
+        <w:rPr>
+          <w:rFonts w:ascii="Times New Roman" w:hAnsi="Times New Roman" w:cs="Times New Roman"/>
+        </w:rPr>
+        <w:t>Develop</w:t>
+      </w:r>
+      <w:r>
+        <w:rPr>
+          <w:rFonts w:ascii="Times New Roman" w:hAnsi="Times New Roman" w:cs="Times New Roman"/>
+        </w:rPr>
+        <w:t xml:space="preserve"> the algorithm </w:t>
+      </w:r>
+      <w:r>
+        <w:rPr>
+          <w:rFonts w:ascii="Times New Roman" w:hAnsi="Times New Roman" w:cs="Times New Roman"/>
+        </w:rPr>
+        <w:t>(</w:t>
+      </w:r>
+      <w:r>
+        <w:rPr>
+          <w:rFonts w:ascii="Times New Roman" w:hAnsi="Times New Roman" w:cs="Times New Roman"/>
+        </w:rPr>
+        <w:t>3</w:t>
+      </w:r>
+      <w:r>
+        <w:rPr>
+          <w:rFonts w:ascii="Times New Roman" w:hAnsi="Times New Roman" w:cs="Times New Roman"/>
+        </w:rPr>
+        <w:t xml:space="preserve"> months)</w:t>
+      </w:r>
+    </w:p>
+    <w:p>
+      <w:pPr>
+        <w:jc w:val="both"/>
+        <w:rPr>
+          <w:rFonts w:ascii="Times New Roman" w:hAnsi="Times New Roman" w:cs="Times New Roman"/>
+        </w:rPr>
+      </w:pPr>
+      <w:r>
+        <w:rPr>
+          <w:rFonts w:ascii="Times New Roman" w:hAnsi="Times New Roman" w:cs="Times New Roman"/>
+        </w:rPr>
+        <w:t xml:space="preserve">Task 4. </w:t>
+      </w:r>
+      <w:r>
+        <w:rPr>
+          <w:rFonts w:ascii="Times New Roman" w:hAnsi="Times New Roman" w:cs="Times New Roman"/>
+        </w:rPr>
+        <w:t xml:space="preserve">Evaluate the </w:t>
+      </w:r>
+      <w:r>
+        <w:rPr>
+          <w:rFonts w:ascii="Times New Roman" w:hAnsi="Times New Roman" w:cs="Times New Roman"/>
+        </w:rPr>
+        <w:t>algorithm</w:t>
+      </w:r>
+      <w:r>
+        <w:rPr>
+          <w:rFonts w:ascii="Times New Roman" w:hAnsi="Times New Roman" w:cs="Times New Roman"/>
+        </w:rPr>
+        <w:t xml:space="preserve"> and quality model (2 months)</w:t>
+      </w:r>
+    </w:p>
+    <w:p>
+      <w:pPr>
+        <w:jc w:val="both"/>
+        <w:rPr>
+          <w:rFonts w:ascii="Times New Roman" w:hAnsi="Times New Roman" w:cs="Times New Roman"/>
+        </w:rPr>
+      </w:pPr>
+    </w:p>
+    <w:p>
+      <w:pPr>
+        <w:jc w:val="both"/>
+        <w:rPr>
+          <w:rFonts w:ascii="Times New Roman" w:hAnsi="Times New Roman" w:cs="Times New Roman"/>
+        </w:rPr>
+      </w:pPr>
+    </w:p>
+    <w:p>
+      <w:pPr>
+        <w:jc w:val="both"/>
+        <w:rPr>
+          <w:rFonts w:ascii="Times New Roman" w:hAnsi="Times New Roman" w:cs="Times New Roman"/>
+        </w:rPr>
+      </w:pPr>
+    </w:p>
+    <w:p>
+      <w:pPr>
+        <w:jc w:val="both"/>
+        <w:rPr>
+          <w:rFonts w:ascii="Times New Roman" w:hAnsi="Times New Roman" w:cs="Times New Roman"/>
+        </w:rPr>
+      </w:pPr>
+      <w:r>
+        <w:rPr>
+          <w:rFonts w:ascii="Times New Roman" w:hAnsi="Times New Roman" w:cs="Times New Roman"/>
         </w:rPr>
         <w:lastRenderedPageBreak/>
-        <w:t xml:space="preserve">use for 6DoF video compression. It uses multi-view RGB-D video as the data representation and includes the integrated pipeline for encoding, decoding, synthesizing, and rendering. The Test Model for Immersive Video (TMIV) </w:t>
-      </w:r>
-      <w:proofErr w:type="spellStart"/>
-      <w:r>
-        <w:rPr>
-          <w:rStyle w:val="notion-enable-hover"/>
-          <w:rFonts w:ascii="Times New Roman" w:hAnsi="Times New Roman" w:cs="Times New Roman"/>
-          <w:bCs/>
-          <w:color w:val="FF0000"/>
-        </w:rPr>
-        <w:t>XXXciteXXX</w:t>
-      </w:r>
-      <w:proofErr w:type="spellEnd"/>
-      <w:r>
-        <w:rPr>
-          <w:rStyle w:val="notion-enable-hover"/>
-          <w:rFonts w:ascii="Times New Roman" w:hAnsi="Times New Roman" w:cs="Times New Roman"/>
-          <w:bCs/>
-        </w:rPr>
-        <w:t>, which is the reference software of MIV standard, has been released to show a reference implementation of MIV. Their works exactly match our requirements.</w:t>
-      </w:r>
-    </w:p>
-    <w:p>
-      <w:pPr>
-        <w:ind w:firstLine="480"/>
-        <w:jc w:val="both"/>
-        <w:rPr>
-          <w:rStyle w:val="notion-enable-hover"/>
-          <w:rFonts w:ascii="Times New Roman" w:hAnsi="Times New Roman" w:cs="Times New Roman"/>
-          <w:bCs/>
-          <w:color w:val="000000" w:themeColor="text1"/>
-        </w:rPr>
-      </w:pPr>
-      <w:r>
-        <w:rPr>
-          <w:rStyle w:val="notion-enable-hover"/>
-          <w:rFonts w:ascii="Times New Roman" w:hAnsi="Times New Roman" w:cs="Times New Roman"/>
-          <w:bCs/>
-        </w:rPr>
-        <w:t xml:space="preserve">We will briefly introduce the </w:t>
-      </w:r>
-      <w:proofErr w:type="spellStart"/>
-      <w:r>
-        <w:rPr>
-          <w:rStyle w:val="notion-enable-hover"/>
-          <w:rFonts w:ascii="Times New Roman" w:hAnsi="Times New Roman" w:cs="Times New Roman"/>
-          <w:bCs/>
-        </w:rPr>
-        <w:t>the</w:t>
-      </w:r>
-      <w:proofErr w:type="spellEnd"/>
-      <w:r>
-        <w:rPr>
-          <w:rStyle w:val="notion-enable-hover"/>
-          <w:rFonts w:ascii="Times New Roman" w:hAnsi="Times New Roman" w:cs="Times New Roman"/>
-          <w:bCs/>
-        </w:rPr>
-        <w:t xml:space="preserve"> workflow and components of MIV codec </w:t>
-      </w:r>
-      <w:proofErr w:type="spellStart"/>
-      <w:r>
-        <w:rPr>
-          <w:rStyle w:val="notion-enable-hover"/>
-          <w:rFonts w:ascii="Times New Roman" w:hAnsi="Times New Roman" w:cs="Times New Roman"/>
-          <w:bCs/>
-          <w:color w:val="FF0000"/>
-        </w:rPr>
-        <w:t>XXXciteXXX</w:t>
-      </w:r>
-      <w:proofErr w:type="spellEnd"/>
-      <w:r>
-        <w:rPr>
-          <w:rStyle w:val="notion-enable-hover"/>
-          <w:rFonts w:ascii="Times New Roman" w:hAnsi="Times New Roman" w:cs="Times New Roman"/>
-          <w:bCs/>
-        </w:rPr>
-        <w:t xml:space="preserve"> below</w:t>
-      </w:r>
-      <w:r>
-        <w:rPr>
-          <w:rStyle w:val="notion-enable-hover"/>
-          <w:rFonts w:ascii="Times New Roman" w:hAnsi="Times New Roman" w:cs="Times New Roman"/>
-          <w:bCs/>
-        </w:rPr>
-        <w:t>.</w:t>
-      </w:r>
-      <w:r>
-        <w:rPr>
-          <w:rStyle w:val="notion-enable-hover"/>
-          <w:rFonts w:ascii="Times New Roman" w:hAnsi="Times New Roman" w:cs="Times New Roman"/>
-          <w:bCs/>
-        </w:rPr>
-        <w:t xml:space="preserve"> </w:t>
-      </w:r>
-      <w:proofErr w:type="spellStart"/>
-      <w:r>
-        <w:rPr>
-          <w:rStyle w:val="notion-enable-hover"/>
-          <w:rFonts w:ascii="Times New Roman" w:hAnsi="Times New Roman" w:cs="Times New Roman"/>
-          <w:bCs/>
-          <w:color w:val="FF0000"/>
-        </w:rPr>
-        <w:t>XXXFigXXX</w:t>
-      </w:r>
-      <w:proofErr w:type="spellEnd"/>
-      <w:r>
-        <w:rPr>
-          <w:rStyle w:val="notion-enable-hover"/>
-          <w:rFonts w:ascii="Times New Roman" w:hAnsi="Times New Roman" w:cs="Times New Roman"/>
-          <w:bCs/>
-          <w:color w:val="FF0000"/>
-        </w:rPr>
-        <w:t xml:space="preserve"> </w:t>
-      </w:r>
-      <w:r>
-        <w:rPr>
-          <w:rStyle w:val="notion-enable-hover"/>
-          <w:rFonts w:ascii="Times New Roman" w:hAnsi="Times New Roman" w:cs="Times New Roman"/>
-          <w:bCs/>
-          <w:color w:val="000000" w:themeColor="text1"/>
-        </w:rPr>
-        <w:t>shows the high-level workflow of MIV encoder.</w:t>
-      </w:r>
-      <w:r>
-        <w:rPr>
-          <w:rStyle w:val="notion-enable-hover"/>
-          <w:rFonts w:ascii="Times New Roman" w:hAnsi="Times New Roman" w:cs="Times New Roman"/>
-          <w:bCs/>
-          <w:color w:val="000000" w:themeColor="text1"/>
-        </w:rPr>
-        <w:t xml:space="preserve"> </w:t>
-      </w:r>
-    </w:p>
-    <w:p>
-      <w:pPr>
-        <w:jc w:val="both"/>
-        <w:rPr>
-          <w:rStyle w:val="notion-enable-hover"/>
-          <w:rFonts w:ascii="Times New Roman" w:hAnsi="Times New Roman" w:cs="Times New Roman"/>
-          <w:bCs/>
-          <w:color w:val="000000" w:themeColor="text1"/>
-        </w:rPr>
-      </w:pPr>
-      <w:r>
-        <w:rPr>
-          <w:rStyle w:val="notion-enable-hover"/>
-          <w:rFonts w:ascii="Times New Roman" w:hAnsi="Times New Roman" w:cs="Times New Roman"/>
-          <w:bCs/>
-          <w:color w:val="000000" w:themeColor="text1"/>
-        </w:rPr>
-        <w:t>The inputs of MIV encoder are source views. Each source view is composed of attribute (texture) videos, geometric (depth) videos and camera parameters. MIV encoder does the following process to compress source views:</w:t>
-      </w:r>
-    </w:p>
-    <w:p>
-      <w:pPr>
-        <w:pStyle w:val="aa"/>
-        <w:numPr>
-          <w:ilvl w:val="0"/>
-          <w:numId w:val="1"/>
-        </w:numPr>
-        <w:ind w:leftChars="0"/>
-        <w:jc w:val="both"/>
-        <w:rPr>
-          <w:rStyle w:val="notion-enable-hover"/>
-          <w:rFonts w:ascii="Times New Roman" w:hAnsi="Times New Roman" w:cs="Times New Roman"/>
-          <w:b/>
-          <w:bCs/>
-        </w:rPr>
-      </w:pPr>
-      <w:r>
-        <w:rPr>
-          <w:rStyle w:val="notion-enable-hover"/>
-          <w:rFonts w:ascii="Times New Roman" w:hAnsi="Times New Roman" w:cs="Times New Roman"/>
-          <w:b/>
-          <w:bCs/>
-        </w:rPr>
-        <w:t>Single-group encoders.</w:t>
-      </w:r>
-      <w:r>
-        <w:rPr>
-          <w:rStyle w:val="notion-enable-hover"/>
-          <w:rFonts w:ascii="Times New Roman" w:hAnsi="Times New Roman" w:cs="Times New Roman"/>
-          <w:b/>
-          <w:bCs/>
-        </w:rPr>
-        <w:t xml:space="preserve"> </w:t>
-      </w:r>
-      <w:r>
-        <w:rPr>
-          <w:rStyle w:val="notion-enable-hover"/>
-          <w:rFonts w:ascii="Times New Roman" w:hAnsi="Times New Roman" w:cs="Times New Roman"/>
-          <w:bCs/>
-        </w:rPr>
-        <w:t>MIV encoder encodes each group of source views separately. In each group, the encoder chooses several views as the basic view according to the label of the source view and removes the duplicate area in other source views. The basic view and remaining area of other views are packed into rectangle video frames, which are called {\</w:t>
-      </w:r>
-      <w:proofErr w:type="spellStart"/>
-      <w:r>
-        <w:rPr>
-          <w:rStyle w:val="notion-enable-hover"/>
-          <w:rFonts w:ascii="Times New Roman" w:hAnsi="Times New Roman" w:cs="Times New Roman"/>
-          <w:bCs/>
-        </w:rPr>
-        <w:t>em</w:t>
-      </w:r>
-      <w:proofErr w:type="spellEnd"/>
-      <w:r>
-        <w:rPr>
-          <w:rStyle w:val="notion-enable-hover"/>
-          <w:rFonts w:ascii="Times New Roman" w:hAnsi="Times New Roman" w:cs="Times New Roman"/>
-          <w:bCs/>
-        </w:rPr>
-        <w:t xml:space="preserve"> atlases}. Fig.~\ref{</w:t>
-      </w:r>
-      <w:proofErr w:type="spellStart"/>
-      <w:proofErr w:type="gramStart"/>
-      <w:r>
-        <w:rPr>
-          <w:rStyle w:val="notion-enable-hover"/>
-          <w:rFonts w:ascii="Times New Roman" w:hAnsi="Times New Roman" w:cs="Times New Roman"/>
-          <w:bCs/>
-        </w:rPr>
-        <w:t>fig:atlas</w:t>
-      </w:r>
-      <w:proofErr w:type="gramEnd"/>
-      <w:r>
-        <w:rPr>
-          <w:rStyle w:val="notion-enable-hover"/>
-          <w:rFonts w:ascii="Times New Roman" w:hAnsi="Times New Roman" w:cs="Times New Roman"/>
-          <w:bCs/>
-        </w:rPr>
-        <w:t>_example</w:t>
-      </w:r>
-      <w:proofErr w:type="spellEnd"/>
-      <w:r>
-        <w:rPr>
-          <w:rStyle w:val="notion-enable-hover"/>
-          <w:rFonts w:ascii="Times New Roman" w:hAnsi="Times New Roman" w:cs="Times New Roman"/>
-          <w:bCs/>
-        </w:rPr>
-        <w:t>} show the example of atlases.</w:t>
-      </w:r>
-    </w:p>
-    <w:p>
-      <w:pPr>
-        <w:jc w:val="both"/>
-        <w:rPr>
-          <w:rStyle w:val="notion-enable-hover"/>
-          <w:rFonts w:ascii="Times New Roman" w:hAnsi="Times New Roman" w:cs="Times New Roman"/>
-          <w:bCs/>
-        </w:rPr>
-      </w:pPr>
-      <w:r>
-        <w:rPr>
-          <w:rStyle w:val="notion-enable-hover"/>
-          <w:rFonts w:ascii="Times New Roman" w:hAnsi="Times New Roman" w:cs="Times New Roman"/>
-          <w:bCs/>
-        </w:rPr>
-        <w:t>The outputs of MIV encoder are attribute atlases, geometric atlases, and metadata bitstream. The atlases are further compressed by video codec and multiplexed with metadata bitstream as a single bitstream.</w:t>
-      </w:r>
-      <w:r>
-        <w:rPr>
-          <w:rStyle w:val="notion-enable-hover"/>
-          <w:rFonts w:ascii="Times New Roman" w:hAnsi="Times New Roman" w:cs="Times New Roman" w:hint="eastAsia"/>
-          <w:bCs/>
-        </w:rPr>
-        <w:t xml:space="preserve"> </w:t>
-      </w:r>
-      <w:r>
-        <w:rPr>
-          <w:rStyle w:val="notion-enable-hover"/>
-          <w:rFonts w:ascii="Times New Roman" w:hAnsi="Times New Roman" w:cs="Times New Roman"/>
-          <w:bCs/>
-        </w:rPr>
-        <w:t>Fig.~\ref{</w:t>
-      </w:r>
-      <w:proofErr w:type="spellStart"/>
-      <w:proofErr w:type="gramStart"/>
-      <w:r>
-        <w:rPr>
-          <w:rStyle w:val="notion-enable-hover"/>
-          <w:rFonts w:ascii="Times New Roman" w:hAnsi="Times New Roman" w:cs="Times New Roman"/>
-          <w:bCs/>
-        </w:rPr>
-        <w:t>fig:TMIV</w:t>
-      </w:r>
-      <w:proofErr w:type="gramEnd"/>
-      <w:r>
-        <w:rPr>
-          <w:rStyle w:val="notion-enable-hover"/>
-          <w:rFonts w:ascii="Times New Roman" w:hAnsi="Times New Roman" w:cs="Times New Roman"/>
-          <w:bCs/>
-        </w:rPr>
-        <w:t>_decode</w:t>
-      </w:r>
-      <w:proofErr w:type="spellEnd"/>
-      <w:r>
-        <w:rPr>
-          <w:rStyle w:val="notion-enable-hover"/>
-          <w:rFonts w:ascii="Times New Roman" w:hAnsi="Times New Roman" w:cs="Times New Roman"/>
-          <w:bCs/>
-        </w:rPr>
-        <w:t>} shows the high-level workflow of MIV decoder. The inputs pf MIV decoder is the bitstream contains atlases bitstream, and metadata bitstream. The video decoder first is employed to decompress attribute atlases and geometric atlases. After that MIV decoder does the following process to decompress atlases and synthesize the user's viewport.</w:t>
-      </w:r>
-    </w:p>
-    <w:p>
-      <w:pPr>
-        <w:pStyle w:val="aa"/>
-        <w:numPr>
-          <w:ilvl w:val="0"/>
-          <w:numId w:val="1"/>
-        </w:numPr>
-        <w:ind w:leftChars="0"/>
-        <w:jc w:val="both"/>
-        <w:rPr>
-          <w:rStyle w:val="notion-enable-hover"/>
-          <w:rFonts w:ascii="Times New Roman" w:hAnsi="Times New Roman" w:cs="Times New Roman"/>
-          <w:b/>
-          <w:bCs/>
-        </w:rPr>
-      </w:pPr>
-      <w:r>
-        <w:rPr>
-          <w:rStyle w:val="notion-enable-hover"/>
-          <w:rFonts w:ascii="Times New Roman" w:hAnsi="Times New Roman" w:cs="Times New Roman"/>
-          <w:b/>
-          <w:bCs/>
-        </w:rPr>
-        <w:t>Reconstruction process.</w:t>
-      </w:r>
-      <w:r>
-        <w:rPr>
-          <w:rStyle w:val="notion-enable-hover"/>
-          <w:rFonts w:ascii="Times New Roman" w:hAnsi="Times New Roman" w:cs="Times New Roman"/>
-          <w:b/>
-          <w:bCs/>
-        </w:rPr>
-        <w:t xml:space="preserve"> </w:t>
-      </w:r>
-      <w:r>
-        <w:rPr>
-          <w:rStyle w:val="notion-enable-hover"/>
-          <w:rFonts w:ascii="Times New Roman" w:hAnsi="Times New Roman" w:cs="Times New Roman"/>
-          <w:bCs/>
-        </w:rPr>
-        <w:t>The MIV decoder reconstructs the source view by using the data in atlases.</w:t>
-      </w:r>
-    </w:p>
-    <w:p>
-      <w:pPr>
-        <w:pStyle w:val="aa"/>
-        <w:numPr>
-          <w:ilvl w:val="0"/>
-          <w:numId w:val="1"/>
-        </w:numPr>
-        <w:ind w:leftChars="0"/>
-        <w:jc w:val="both"/>
-        <w:rPr>
-          <w:rStyle w:val="notion-enable-hover"/>
-          <w:rFonts w:ascii="Times New Roman" w:hAnsi="Times New Roman" w:cs="Times New Roman"/>
-          <w:b/>
-          <w:bCs/>
-        </w:rPr>
-      </w:pPr>
-      <w:r>
-        <w:rPr>
-          <w:rStyle w:val="notion-enable-hover"/>
-          <w:rFonts w:ascii="Times New Roman" w:hAnsi="Times New Roman" w:cs="Times New Roman"/>
-          <w:b/>
-          <w:bCs/>
-        </w:rPr>
-        <w:t>Synthesizer.</w:t>
-      </w:r>
-      <w:r>
-        <w:rPr>
-          <w:rStyle w:val="notion-enable-hover"/>
-          <w:rFonts w:ascii="Times New Roman" w:hAnsi="Times New Roman" w:cs="Times New Roman"/>
-          <w:b/>
-          <w:bCs/>
-        </w:rPr>
-        <w:t xml:space="preserve"> </w:t>
-      </w:r>
-      <w:r>
-        <w:rPr>
-          <w:rStyle w:val="notion-enable-hover"/>
-          <w:rFonts w:ascii="Times New Roman" w:hAnsi="Times New Roman" w:cs="Times New Roman"/>
-          <w:bCs/>
-        </w:rPr>
-        <w:t>The MIV decoder employs view synthesis techniques to synthesize the user's viewport according to the user's position and orientation. Specifically, the synthesizer warps the pixel of each source view to the user's viewport according to depth information and blends the pixel values from each source view.</w:t>
-      </w:r>
-    </w:p>
-    <w:p>
-      <w:pPr>
-        <w:pStyle w:val="aa"/>
-        <w:numPr>
-          <w:ilvl w:val="0"/>
-          <w:numId w:val="1"/>
-        </w:numPr>
-        <w:ind w:leftChars="0"/>
-        <w:jc w:val="both"/>
-        <w:rPr>
-          <w:rStyle w:val="notion-enable-hover"/>
-          <w:rFonts w:ascii="Times New Roman" w:hAnsi="Times New Roman" w:cs="Times New Roman"/>
-          <w:b/>
-          <w:bCs/>
-        </w:rPr>
-      </w:pPr>
-      <w:r>
-        <w:rPr>
-          <w:rStyle w:val="notion-enable-hover"/>
-          <w:rFonts w:ascii="Times New Roman" w:hAnsi="Times New Roman" w:cs="Times New Roman"/>
-          <w:b/>
-          <w:bCs/>
-        </w:rPr>
-        <w:t>Inpainting.</w:t>
-      </w:r>
-      <w:r>
-        <w:rPr>
-          <w:rStyle w:val="notion-enable-hover"/>
-          <w:rFonts w:ascii="Times New Roman" w:hAnsi="Times New Roman" w:cs="Times New Roman"/>
-          <w:b/>
-          <w:bCs/>
-        </w:rPr>
-        <w:t xml:space="preserve"> </w:t>
-      </w:r>
-      <w:r>
-        <w:rPr>
-          <w:rStyle w:val="notion-enable-hover"/>
-          <w:rFonts w:ascii="Times New Roman" w:hAnsi="Times New Roman" w:cs="Times New Roman"/>
-          <w:bCs/>
-        </w:rPr>
-        <w:t>After synthesis, the synthesized result may contain holes without information. The inpainting process uses the information from neighbor pixels to calculate pixel value for holes.</w:t>
-      </w:r>
-    </w:p>
-    <w:p>
-      <w:pPr>
-        <w:jc w:val="both"/>
-        <w:rPr>
-          <w:rStyle w:val="notion-enable-hover"/>
-          <w:rFonts w:ascii="Times New Roman" w:hAnsi="Times New Roman" w:cs="Times New Roman"/>
-          <w:bCs/>
-        </w:rPr>
-      </w:pPr>
-      <w:r>
-        <w:rPr>
-          <w:rStyle w:val="notion-enable-hover"/>
-          <w:rFonts w:ascii="Times New Roman" w:hAnsi="Times New Roman" w:cs="Times New Roman"/>
-          <w:bCs/>
-        </w:rPr>
-        <w:t>The outputs of the MIV decoder are the user's viewport synthesized according to the user's position and orientation.</w:t>
-      </w:r>
-    </w:p>
-    <w:p>
-      <w:pPr>
-        <w:ind w:firstLine="480"/>
-        <w:jc w:val="both"/>
-        <w:rPr>
-          <w:rStyle w:val="notion-enable-hover"/>
-          <w:rFonts w:ascii="Times New Roman" w:hAnsi="Times New Roman" w:cs="Times New Roman"/>
-          <w:bCs/>
-        </w:rPr>
-      </w:pPr>
-      <w:r>
-        <w:rPr>
-          <w:rStyle w:val="notion-enable-hover"/>
-          <w:rFonts w:ascii="Times New Roman" w:hAnsi="Times New Roman" w:cs="Times New Roman"/>
-          <w:bCs/>
-        </w:rPr>
-        <w:t xml:space="preserve">In our experiments to generate the coverage quality model, we will focus on the renderer part of MIV software. We skip the encoder and decoder parts to avoid unnecessary redundancy or quality loss. In future experiments, MIV software supplies us to change each part in the renderer, such as the synthesizer or </w:t>
-      </w:r>
-      <w:proofErr w:type="spellStart"/>
-      <w:r>
-        <w:rPr>
-          <w:rStyle w:val="notion-enable-hover"/>
-          <w:rFonts w:ascii="Times New Roman" w:hAnsi="Times New Roman" w:cs="Times New Roman"/>
-          <w:bCs/>
-        </w:rPr>
-        <w:t>inpaint</w:t>
-      </w:r>
-      <w:proofErr w:type="spellEnd"/>
-      <w:r>
-        <w:rPr>
-          <w:rStyle w:val="notion-enable-hover"/>
-          <w:rFonts w:ascii="Times New Roman" w:hAnsi="Times New Roman" w:cs="Times New Roman"/>
-          <w:bCs/>
-        </w:rPr>
-        <w:t xml:space="preserve"> mode which </w:t>
-      </w:r>
-      <w:r>
-        <w:rPr>
-          <w:rStyle w:val="notion-enable-hover"/>
-          <w:rFonts w:ascii="Times New Roman" w:hAnsi="Times New Roman" w:cs="Times New Roman"/>
-          <w:bCs/>
-        </w:rPr>
-        <w:lastRenderedPageBreak/>
-        <w:t>might be useful for us to implement the algorithm to other synthesizers or varied synthesized situations.</w:t>
-      </w:r>
-    </w:p>
-    <w:p>
-      <w:pPr>
-        <w:jc w:val="both"/>
-        <w:rPr>
-          <w:rStyle w:val="notion-enable-hover"/>
-          <w:rFonts w:ascii="Times New Roman" w:hAnsi="Times New Roman" w:cs="Times New Roman"/>
-          <w:bCs/>
-        </w:rPr>
-      </w:pPr>
-      <w:r>
-        <w:rPr>
-          <w:rStyle w:val="notion-enable-hover"/>
-          <w:rFonts w:ascii="Times New Roman" w:hAnsi="Times New Roman" w:cs="Times New Roman"/>
-          <w:b/>
-          <w:bCs/>
-        </w:rPr>
-        <w:t>S</w:t>
-      </w:r>
-      <w:r>
-        <w:rPr>
-          <w:rStyle w:val="notion-enable-hover"/>
-          <w:rFonts w:ascii="Times New Roman" w:hAnsi="Times New Roman" w:cs="Times New Roman"/>
-          <w:b/>
-          <w:bCs/>
-        </w:rPr>
-        <w:t>ynthesizer.</w:t>
-      </w:r>
-      <w:r>
-        <w:rPr>
-          <w:rStyle w:val="notion-enable-hover"/>
-          <w:rFonts w:ascii="Times New Roman" w:hAnsi="Times New Roman" w:cs="Times New Roman"/>
-          <w:bCs/>
-        </w:rPr>
-        <w:t xml:space="preserve"> </w:t>
-      </w:r>
-      <w:r>
-        <w:rPr>
-          <w:rStyle w:val="notion-enable-hover"/>
-          <w:rFonts w:ascii="Times New Roman" w:hAnsi="Times New Roman" w:cs="Times New Roman"/>
-          <w:bCs/>
-        </w:rPr>
-        <w:t>In our experiments, we are going to first focus on the View Weighting Synthesizer (VWS)</w:t>
-      </w:r>
-      <w:r>
-        <w:rPr>
-          <w:rStyle w:val="notion-enable-hover"/>
-          <w:rFonts w:ascii="Times New Roman" w:hAnsi="Times New Roman" w:cs="Times New Roman"/>
-          <w:bCs/>
-        </w:rPr>
-        <w:t xml:space="preserve"> </w:t>
-      </w:r>
-      <w:proofErr w:type="spellStart"/>
-      <w:r>
-        <w:rPr>
-          <w:rStyle w:val="notion-enable-hover"/>
-          <w:rFonts w:ascii="Times New Roman" w:hAnsi="Times New Roman" w:cs="Times New Roman"/>
-          <w:bCs/>
-          <w:color w:val="FF0000"/>
-        </w:rPr>
-        <w:t>XXXciteXXX</w:t>
-      </w:r>
-      <w:proofErr w:type="spellEnd"/>
-      <w:r>
-        <w:rPr>
-          <w:rStyle w:val="notion-enable-hover"/>
-          <w:rFonts w:ascii="Times New Roman" w:hAnsi="Times New Roman" w:cs="Times New Roman"/>
-          <w:bCs/>
-        </w:rPr>
-        <w:t>.</w:t>
-      </w:r>
-      <w:r>
-        <w:rPr>
-          <w:rStyle w:val="notion-enable-hover"/>
-          <w:rFonts w:ascii="Times New Roman" w:hAnsi="Times New Roman" w:cs="Times New Roman" w:hint="eastAsia"/>
-          <w:bCs/>
-        </w:rPr>
-        <w:t xml:space="preserve"> </w:t>
-      </w:r>
-      <w:r>
-        <w:rPr>
-          <w:rStyle w:val="notion-enable-hover"/>
-          <w:rFonts w:ascii="Times New Roman" w:hAnsi="Times New Roman" w:cs="Times New Roman"/>
-          <w:bCs/>
-        </w:rPr>
-        <w:t xml:space="preserve">VWS is reproduce a scene by computing the weight of source views based on how similar the direction is to the target views. It is easier to understand and does not require any machine learning skills. We will conduct quality measurements on evaluating how well does </w:t>
-      </w:r>
-      <w:r>
-        <w:rPr>
-          <w:rStyle w:val="notion-enable-hover"/>
-          <w:rFonts w:ascii="Times New Roman" w:hAnsi="Times New Roman" w:cs="Times New Roman" w:hint="eastAsia"/>
-          <w:bCs/>
-        </w:rPr>
-        <w:t>c</w:t>
-      </w:r>
-      <w:r>
-        <w:rPr>
-          <w:rStyle w:val="notion-enable-hover"/>
-          <w:rFonts w:ascii="Times New Roman" w:hAnsi="Times New Roman" w:cs="Times New Roman"/>
-          <w:bCs/>
-        </w:rPr>
-        <w:t xml:space="preserve">overage influence the view quality. We also look forward to fit our implementation into different synthesizers. </w:t>
-      </w:r>
-    </w:p>
-    <w:p>
-      <w:pPr>
-        <w:jc w:val="both"/>
-        <w:rPr>
-          <w:rStyle w:val="notion-enable-hover"/>
-          <w:rFonts w:ascii="Times New Roman" w:hAnsi="Times New Roman" w:cs="Times New Roman"/>
-          <w:bCs/>
-        </w:rPr>
-      </w:pPr>
-      <w:r>
-        <w:rPr>
-          <w:rStyle w:val="notion-enable-hover"/>
-          <w:rFonts w:ascii="Times New Roman" w:hAnsi="Times New Roman" w:cs="Times New Roman"/>
-          <w:bCs/>
-        </w:rPr>
-        <w:t>We will build quality models for different synthesizers. For the task, we will generate the proper inputs for the synthesizers and analyze whether coverage has impact on synthesis quality.</w:t>
-      </w:r>
-    </w:p>
-    <w:p>
-      <w:pPr>
-        <w:jc w:val="both"/>
-        <w:rPr>
-          <w:rStyle w:val="notion-enable-hover"/>
-          <w:rFonts w:ascii="Times New Roman" w:hAnsi="Times New Roman" w:cs="Times New Roman"/>
-          <w:b/>
-          <w:bCs/>
-        </w:rPr>
-      </w:pPr>
-    </w:p>
-    <w:p>
-      <w:pPr>
-        <w:jc w:val="both"/>
-        <w:rPr>
-          <w:rFonts w:ascii="Times New Roman" w:hAnsi="Times New Roman" w:cs="Times New Roman"/>
-          <w:b/>
-          <w:bCs/>
-        </w:rPr>
-      </w:pPr>
-      <w:r>
-        <w:rPr>
-          <w:rStyle w:val="notion-enable-hover"/>
-          <w:rFonts w:ascii="Times New Roman" w:hAnsi="Times New Roman" w:cs="Times New Roman"/>
-          <w:b/>
-          <w:bCs/>
-        </w:rPr>
-        <w:t>Tasks and schedule.</w:t>
-      </w:r>
-    </w:p>
-    <w:p>
-      <w:pPr>
-        <w:jc w:val="both"/>
-        <w:rPr>
-          <w:rFonts w:ascii="Times New Roman" w:hAnsi="Times New Roman" w:cs="Times New Roman"/>
-        </w:rPr>
-      </w:pPr>
-      <w:r>
-        <w:rPr>
-          <w:rFonts w:ascii="Times New Roman" w:hAnsi="Times New Roman" w:cs="Times New Roman"/>
-        </w:rPr>
-        <w:t>Next, we will list the concrete research tasks and schedule them.</w:t>
-      </w:r>
-    </w:p>
-    <w:p>
-      <w:pPr>
-        <w:jc w:val="both"/>
-        <w:rPr>
-          <w:rFonts w:ascii="Times New Roman" w:hAnsi="Times New Roman" w:cs="Times New Roman"/>
-        </w:rPr>
-      </w:pPr>
-      <w:r>
-        <w:rPr>
-          <w:rFonts w:ascii="Times New Roman" w:hAnsi="Times New Roman" w:cs="Times New Roman"/>
-        </w:rPr>
-        <w:t>Task 1. Generating the data capture system</w:t>
-      </w:r>
-    </w:p>
-    <w:p>
-      <w:pPr>
-        <w:jc w:val="both"/>
-        <w:rPr>
-          <w:rFonts w:ascii="Times New Roman" w:hAnsi="Times New Roman" w:cs="Times New Roman"/>
-        </w:rPr>
-      </w:pPr>
-      <w:r>
-        <w:rPr>
-          <w:rFonts w:ascii="Times New Roman" w:hAnsi="Times New Roman" w:cs="Times New Roman"/>
-        </w:rPr>
-        <w:t>Task 2. Creating the quality model</w:t>
-      </w:r>
-    </w:p>
-    <w:p>
-      <w:pPr>
-        <w:jc w:val="both"/>
-        <w:rPr>
-          <w:rFonts w:ascii="Times New Roman" w:hAnsi="Times New Roman" w:cs="Times New Roman"/>
-        </w:rPr>
-      </w:pPr>
-      <w:r>
-        <w:rPr>
-          <w:rFonts w:ascii="Times New Roman" w:hAnsi="Times New Roman" w:cs="Times New Roman"/>
-        </w:rPr>
-        <w:t>Task 3. Implement the quality model in the algorithm and test it in an empirical way</w:t>
-      </w:r>
-    </w:p>
-    <w:p>
-      <w:pPr>
-        <w:jc w:val="both"/>
-        <w:rPr>
-          <w:rFonts w:ascii="Times New Roman" w:hAnsi="Times New Roman" w:cs="Times New Roman"/>
-        </w:rPr>
-      </w:pPr>
-      <w:r>
-        <w:rPr>
-          <w:rFonts w:ascii="Times New Roman" w:hAnsi="Times New Roman" w:cs="Times New Roman"/>
-        </w:rPr>
-        <w:t>Task 4. Implement the quality model to the real-world simulation.</w:t>
-      </w:r>
-    </w:p>
-    <w:p>
-      <w:pPr>
-        <w:jc w:val="both"/>
-        <w:rPr>
-          <w:rFonts w:ascii="Times New Roman" w:hAnsi="Times New Roman" w:cs="Times New Roman"/>
-        </w:rPr>
-      </w:pPr>
-      <w:r>
-        <w:rPr>
-          <w:rFonts w:ascii="Times New Roman" w:hAnsi="Times New Roman" w:cs="Times New Roman"/>
-        </w:rPr>
-        <w:t>Task 5. Expanding the algorithm to different synthesizers.</w:t>
-      </w:r>
-    </w:p>
-    <w:p>
-      <w:pPr>
-        <w:jc w:val="both"/>
-        <w:rPr>
-          <w:rFonts w:ascii="Times New Roman" w:hAnsi="Times New Roman" w:cs="Times New Roman"/>
-        </w:rPr>
-      </w:pPr>
-    </w:p>
-    <w:p>
-      <w:pPr>
-        <w:jc w:val="both"/>
-        <w:rPr>
-          <w:rFonts w:ascii="Times New Roman" w:hAnsi="Times New Roman" w:cs="Times New Roman"/>
-        </w:rPr>
-      </w:pPr>
-    </w:p>
-    <w:p>
-      <w:pPr>
-        <w:jc w:val="both"/>
-        <w:rPr>
-          <w:rFonts w:ascii="Times New Roman" w:hAnsi="Times New Roman" w:cs="Times New Roman"/>
-        </w:rPr>
-      </w:pPr>
-      <w:r>
-        <w:rPr>
-          <w:rFonts w:ascii="Times New Roman" w:hAnsi="Times New Roman" w:cs="Times New Roman"/>
-        </w:rPr>
         <w:t xml:space="preserve">XXXcite1XXX </w:t>
       </w:r>
     </w:p>
@@ -5956,71 +6664,7 @@
       <w:pPr>
         <w:jc w:val="both"/>
         <w:rPr>
-          <w:rFonts w:ascii="Times New Roman" w:hAnsi="Times New Roman" w:cs="Times New Roman"/>
-        </w:rPr>
-      </w:pPr>
-    </w:p>
-    <w:p>
-      <w:pPr>
-        <w:jc w:val="both"/>
-        <w:rPr>
-          <w:rFonts w:ascii="Times New Roman" w:hAnsi="Times New Roman" w:cs="Times New Roman"/>
-        </w:rPr>
-      </w:pPr>
-    </w:p>
-    <w:p>
-      <w:pPr>
-        <w:jc w:val="both"/>
-        <w:rPr>
-          <w:rFonts w:ascii="Times New Roman" w:hAnsi="Times New Roman" w:cs="Times New Roman"/>
-        </w:rPr>
-      </w:pPr>
-    </w:p>
-    <w:p>
-      <w:pPr>
-        <w:jc w:val="both"/>
-        <w:rPr>
-          <w:rFonts w:ascii="Times New Roman" w:hAnsi="Times New Roman" w:cs="Times New Roman"/>
-        </w:rPr>
-      </w:pPr>
-    </w:p>
-    <w:p>
-      <w:pPr>
-        <w:jc w:val="both"/>
-        <w:rPr>
-          <w:rFonts w:ascii="Times New Roman" w:hAnsi="Times New Roman" w:cs="Times New Roman"/>
-        </w:rPr>
-      </w:pPr>
-    </w:p>
-    <w:p>
-      <w:pPr>
-        <w:jc w:val="both"/>
-        <w:rPr>
-          <w:rFonts w:ascii="Times New Roman" w:hAnsi="Times New Roman" w:cs="Times New Roman"/>
-        </w:rPr>
-      </w:pPr>
-    </w:p>
-    <w:p>
-      <w:pPr>
-        <w:jc w:val="both"/>
-        <w:rPr>
-          <w:rFonts w:ascii="Times New Roman" w:hAnsi="Times New Roman" w:cs="Times New Roman"/>
-        </w:rPr>
-      </w:pPr>
-    </w:p>
-    <w:p>
-      <w:pPr>
-        <w:jc w:val="both"/>
-        <w:rPr>
-          <w:rFonts w:ascii="Times New Roman" w:hAnsi="Times New Roman" w:cs="Times New Roman"/>
-        </w:rPr>
-      </w:pPr>
-    </w:p>
-    <w:p>
-      <w:pPr>
-        <w:jc w:val="both"/>
-        <w:rPr>
-          <w:rFonts w:ascii="Times New Roman" w:hAnsi="Times New Roman" w:cs="Times New Roman"/>
+          <w:rFonts w:ascii="Times New Roman" w:hAnsi="Times New Roman" w:cs="Times New Roman" w:hint="eastAsia"/>
         </w:rPr>
       </w:pPr>
     </w:p>
@@ -8112,6 +8756,7 @@
           <w:rFonts w:ascii="Times New Roman" w:hAnsi="Times New Roman" w:cs="Times New Roman"/>
           <w:noProof/>
         </w:rPr>
+        <w:lastRenderedPageBreak/>
         <w:drawing>
           <wp:inline distT="0" distB="0" distL="0" distR="0" wp14:anchorId="69FA0FA0" wp14:editId="38371828">
             <wp:extent cx="4917440" cy="1581294"/>
@@ -8227,7 +8872,7 @@
           <w:tab w:val="left" w:pos="5156"/>
         </w:tabs>
         <w:rPr>
-          <w:rFonts w:ascii="Times New Roman" w:hAnsi="Times New Roman" w:cs="Times New Roman" w:hint="eastAsia"/>
+          <w:rFonts w:ascii="Times New Roman" w:hAnsi="Times New Roman" w:cs="Times New Roman"/>
         </w:rPr>
       </w:pPr>
     </w:p>
@@ -8319,11 +8964,9 @@
           <w:tab w:val="left" w:pos="5156"/>
         </w:tabs>
         <w:rPr>
-          <w:rFonts w:ascii="Times New Roman" w:hAnsi="Times New Roman" w:cs="Times New Roman" w:hint="eastAsia"/>
-        </w:rPr>
-      </w:pPr>
-      <w:bookmarkStart w:id="0" w:name="_GoBack"/>
-      <w:bookmarkEnd w:id="0"/>
+          <w:rFonts w:ascii="Times New Roman" w:hAnsi="Times New Roman" w:cs="Times New Roman"/>
+        </w:rPr>
+      </w:pPr>
     </w:p>
     <w:sectPr>
       <w:pgSz w:w="11906" w:h="16838"/>
@@ -8336,7 +8979,7 @@
 </file>
 
 <file path=word/endnotes.xml><?xml version="1.0" encoding="utf-8"?>
-<w:endnotes xmlns:wpc="http://schemas.microsoft.com/office/word/2010/wordprocessingCanvas" xmlns:cx="http://schemas.microsoft.com/office/drawing/2014/chartex" xmlns:cx1="http://schemas.microsoft.com/office/drawing/2015/9/8/chartex" xmlns:cx2="http://schemas.microsoft.com/office/drawing/2015/10/21/chartex" xmlns:cx3="http://schemas.microsoft.com/office/drawing/2016/5/9/chartex" xmlns:cx4="http://schemas.microsoft.com/office/drawing/2016/5/10/chartex" xmlns:cx5="http://schemas.microsoft.com/office/drawing/2016/5/11/chartex" xmlns:cx6="http://schemas.microsoft.com/office/drawing/2016/5/12/chartex" xmlns:cx7="http://schemas.microsoft.com/office/drawing/2016/5/13/chartex" xmlns:cx8="http://schemas.microsoft.com/office/drawing/2016/5/14/chartex" xmlns:mc="http://schemas.openxmlformats.org/markup-compatibility/2006" xmlns:aink="http://schemas.microsoft.com/office/drawing/2016/ink" xmlns:am3d="http://schemas.microsoft.com/office/drawing/2017/model3d" xmlns:o="urn:schemas-microsoft-com:office:office" xmlns:r="http://schemas.openxmlformats.org/officeDocument/2006/relationships" xmlns:m="http://schemas.openxmlformats.org/officeDocument/2006/math" xmlns:v="urn:schemas-microsoft-com:vml" xmlns:wp14="http://schemas.microsoft.com/office/word/2010/wordprocessingDrawing" xmlns:wp="http://schemas.openxmlformats.org/drawingml/2006/wordprocessingDrawing" xmlns:w10="urn:schemas-microsoft-com:office:word" xmlns:w="http://schemas.openxmlformats.org/wordprocessingml/2006/main" xmlns:w14="http://schemas.microsoft.com/office/word/2010/wordml" xmlns:w15="http://schemas.microsoft.com/office/word/2012/wordml" xmlns:w16cid="http://schemas.microsoft.com/office/word/2016/wordml/cid" xmlns:w16se="http://schemas.microsoft.com/office/word/2015/wordml/symex" xmlns:wpg="http://schemas.microsoft.com/office/word/2010/wordprocessingGroup" xmlns:wpi="http://schemas.microsoft.com/office/word/2010/wordprocessingInk" xmlns:wne="http://schemas.microsoft.com/office/word/2006/wordml" xmlns:wps="http://schemas.microsoft.com/office/word/2010/wordprocessingShape" mc:Ignorable="w14 w15 w16se w16cid wp14">
+<w:endnotes xmlns:wpc="http://schemas.microsoft.com/office/word/2010/wordprocessingCanvas" xmlns:cx="http://schemas.microsoft.com/office/drawing/2014/chartex" xmlns:cx1="http://schemas.microsoft.com/office/drawing/2015/9/8/chartex" xmlns:cx2="http://schemas.microsoft.com/office/drawing/2015/10/21/chartex" xmlns:cx3="http://schemas.microsoft.com/office/drawing/2016/5/9/chartex" xmlns:cx4="http://schemas.microsoft.com/office/drawing/2016/5/10/chartex" xmlns:cx5="http://schemas.microsoft.com/office/drawing/2016/5/11/chartex" xmlns:cx6="http://schemas.microsoft.com/office/drawing/2016/5/12/chartex" xmlns:cx7="http://schemas.microsoft.com/office/drawing/2016/5/13/chartex" xmlns:cx8="http://schemas.microsoft.com/office/drawing/2016/5/14/chartex" xmlns:mc="http://schemas.openxmlformats.org/markup-compatibility/2006" xmlns:aink="http://schemas.microsoft.com/office/drawing/2016/ink" xmlns:am3d="http://schemas.microsoft.com/office/drawing/2017/model3d" xmlns:o="urn:schemas-microsoft-com:office:office" xmlns:r="http://schemas.openxmlformats.org/officeDocument/2006/relationships" xmlns:m="http://schemas.openxmlformats.org/officeDocument/2006/math" xmlns:v="urn:schemas-microsoft-com:vml" xmlns:wp14="http://schemas.microsoft.com/office/word/2010/wordprocessingDrawing" xmlns:wp="http://schemas.openxmlformats.org/drawingml/2006/wordprocessingDrawing" xmlns:w10="urn:schemas-microsoft-com:office:word" xmlns:w="http://schemas.openxmlformats.org/wordprocessingml/2006/main" xmlns:w14="http://schemas.microsoft.com/office/word/2010/wordml" xmlns:w15="http://schemas.microsoft.com/office/word/2012/wordml" xmlns:w16cex="http://schemas.microsoft.com/office/word/2018/wordml/cex" xmlns:w16cid="http://schemas.microsoft.com/office/word/2016/wordml/cid" xmlns:w16="http://schemas.microsoft.com/office/word/2018/wordml" xmlns:w16sdtdh="http://schemas.microsoft.com/office/word/2020/wordml/sdtdatahash" xmlns:w16se="http://schemas.microsoft.com/office/word/2015/wordml/symex" xmlns:wpg="http://schemas.microsoft.com/office/word/2010/wordprocessingGroup" xmlns:wpi="http://schemas.microsoft.com/office/word/2010/wordprocessingInk" xmlns:wne="http://schemas.microsoft.com/office/word/2006/wordml" xmlns:wps="http://schemas.microsoft.com/office/word/2010/wordprocessingShape" mc:Ignorable="w14 w15 w16se w16cid w16 w16cex w16sdtdh wp14">
   <w:endnote w:type="separator" w:id="-1">
     <w:p>
       <w:r>
@@ -8355,7 +8998,7 @@
 </file>
 
 <file path=word/footnotes.xml><?xml version="1.0" encoding="utf-8"?>
-<w:footnotes xmlns:wpc="http://schemas.microsoft.com/office/word/2010/wordprocessingCanvas" xmlns:cx="http://schemas.microsoft.com/office/drawing/2014/chartex" xmlns:cx1="http://schemas.microsoft.com/office/drawing/2015/9/8/chartex" xmlns:cx2="http://schemas.microsoft.com/office/drawing/2015/10/21/chartex" xmlns:cx3="http://schemas.microsoft.com/office/drawing/2016/5/9/chartex" xmlns:cx4="http://schemas.microsoft.com/office/drawing/2016/5/10/chartex" xmlns:cx5="http://schemas.microsoft.com/office/drawing/2016/5/11/chartex" xmlns:cx6="http://schemas.microsoft.com/office/drawing/2016/5/12/chartex" xmlns:cx7="http://schemas.microsoft.com/office/drawing/2016/5/13/chartex" xmlns:cx8="http://schemas.microsoft.com/office/drawing/2016/5/14/chartex" xmlns:mc="http://schemas.openxmlformats.org/markup-compatibility/2006" xmlns:aink="http://schemas.microsoft.com/office/drawing/2016/ink" xmlns:am3d="http://schemas.microsoft.com/office/drawing/2017/model3d" xmlns:o="urn:schemas-microsoft-com:office:office" xmlns:r="http://schemas.openxmlformats.org/officeDocument/2006/relationships" xmlns:m="http://schemas.openxmlformats.org/officeDocument/2006/math" xmlns:v="urn:schemas-microsoft-com:vml" xmlns:wp14="http://schemas.microsoft.com/office/word/2010/wordprocessingDrawing" xmlns:wp="http://schemas.openxmlformats.org/drawingml/2006/wordprocessingDrawing" xmlns:w10="urn:schemas-microsoft-com:office:word" xmlns:w="http://schemas.openxmlformats.org/wordprocessingml/2006/main" xmlns:w14="http://schemas.microsoft.com/office/word/2010/wordml" xmlns:w15="http://schemas.microsoft.com/office/word/2012/wordml" xmlns:w16cid="http://schemas.microsoft.com/office/word/2016/wordml/cid" xmlns:w16se="http://schemas.microsoft.com/office/word/2015/wordml/symex" xmlns:wpg="http://schemas.microsoft.com/office/word/2010/wordprocessingGroup" xmlns:wpi="http://schemas.microsoft.com/office/word/2010/wordprocessingInk" xmlns:wne="http://schemas.microsoft.com/office/word/2006/wordml" xmlns:wps="http://schemas.microsoft.com/office/word/2010/wordprocessingShape" mc:Ignorable="w14 w15 w16se w16cid wp14">
+<w:footnotes xmlns:wpc="http://schemas.microsoft.com/office/word/2010/wordprocessingCanvas" xmlns:cx="http://schemas.microsoft.com/office/drawing/2014/chartex" xmlns:cx1="http://schemas.microsoft.com/office/drawing/2015/9/8/chartex" xmlns:cx2="http://schemas.microsoft.com/office/drawing/2015/10/21/chartex" xmlns:cx3="http://schemas.microsoft.com/office/drawing/2016/5/9/chartex" xmlns:cx4="http://schemas.microsoft.com/office/drawing/2016/5/10/chartex" xmlns:cx5="http://schemas.microsoft.com/office/drawing/2016/5/11/chartex" xmlns:cx6="http://schemas.microsoft.com/office/drawing/2016/5/12/chartex" xmlns:cx7="http://schemas.microsoft.com/office/drawing/2016/5/13/chartex" xmlns:cx8="http://schemas.microsoft.com/office/drawing/2016/5/14/chartex" xmlns:mc="http://schemas.openxmlformats.org/markup-compatibility/2006" xmlns:aink="http://schemas.microsoft.com/office/drawing/2016/ink" xmlns:am3d="http://schemas.microsoft.com/office/drawing/2017/model3d" xmlns:o="urn:schemas-microsoft-com:office:office" xmlns:r="http://schemas.openxmlformats.org/officeDocument/2006/relationships" xmlns:m="http://schemas.openxmlformats.org/officeDocument/2006/math" xmlns:v="urn:schemas-microsoft-com:vml" xmlns:wp14="http://schemas.microsoft.com/office/word/2010/wordprocessingDrawing" xmlns:wp="http://schemas.openxmlformats.org/drawingml/2006/wordprocessingDrawing" xmlns:w10="urn:schemas-microsoft-com:office:word" xmlns:w="http://schemas.openxmlformats.org/wordprocessingml/2006/main" xmlns:w14="http://schemas.microsoft.com/office/word/2010/wordml" xmlns:w15="http://schemas.microsoft.com/office/word/2012/wordml" xmlns:w16cex="http://schemas.microsoft.com/office/word/2018/wordml/cex" xmlns:w16cid="http://schemas.microsoft.com/office/word/2016/wordml/cid" xmlns:w16="http://schemas.microsoft.com/office/word/2018/wordml" xmlns:w16sdtdh="http://schemas.microsoft.com/office/word/2020/wordml/sdtdatahash" xmlns:w16se="http://schemas.microsoft.com/office/word/2015/wordml/symex" xmlns:wpg="http://schemas.microsoft.com/office/word/2010/wordprocessingGroup" xmlns:wpi="http://schemas.microsoft.com/office/word/2010/wordprocessingInk" xmlns:wne="http://schemas.microsoft.com/office/word/2006/wordml" xmlns:wps="http://schemas.microsoft.com/office/word/2010/wordprocessingShape" mc:Ignorable="w14 w15 w16se w16cid w16 w16cex w16sdtdh wp14">
   <w:footnote w:type="separator" w:id="-1">
     <w:p>
       <w:r>
@@ -8374,7 +9017,7 @@
 </file>
 
 <file path=word/numbering.xml><?xml version="1.0" encoding="utf-8"?>
-<w:numbering xmlns:wpc="http://schemas.microsoft.com/office/word/2010/wordprocessingCanvas" xmlns:cx="http://schemas.microsoft.com/office/drawing/2014/chartex" xmlns:cx1="http://schemas.microsoft.com/office/drawing/2015/9/8/chartex" xmlns:cx2="http://schemas.microsoft.com/office/drawing/2015/10/21/chartex" xmlns:cx3="http://schemas.microsoft.com/office/drawing/2016/5/9/chartex" xmlns:cx4="http://schemas.microsoft.com/office/drawing/2016/5/10/chartex" xmlns:cx5="http://schemas.microsoft.com/office/drawing/2016/5/11/chartex" xmlns:cx6="http://schemas.microsoft.com/office/drawing/2016/5/12/chartex" xmlns:cx7="http://schemas.microsoft.com/office/drawing/2016/5/13/chartex" xmlns:cx8="http://schemas.microsoft.com/office/drawing/2016/5/14/chartex" xmlns:mc="http://schemas.openxmlformats.org/markup-compatibility/2006" xmlns:aink="http://schemas.microsoft.com/office/drawing/2016/ink" xmlns:am3d="http://schemas.microsoft.com/office/drawing/2017/model3d" xmlns:o="urn:schemas-microsoft-com:office:office" xmlns:r="http://schemas.openxmlformats.org/officeDocument/2006/relationships" xmlns:m="http://schemas.openxmlformats.org/officeDocument/2006/math" xmlns:v="urn:schemas-microsoft-com:vml" xmlns:wp14="http://schemas.microsoft.com/office/word/2010/wordprocessingDrawing" xmlns:wp="http://schemas.openxmlformats.org/drawingml/2006/wordprocessingDrawing" xmlns:w10="urn:schemas-microsoft-com:office:word" xmlns:w="http://schemas.openxmlformats.org/wordprocessingml/2006/main" xmlns:w14="http://schemas.microsoft.com/office/word/2010/wordml" xmlns:w15="http://schemas.microsoft.com/office/word/2012/wordml" xmlns:w16cid="http://schemas.microsoft.com/office/word/2016/wordml/cid" xmlns:w16se="http://schemas.microsoft.com/office/word/2015/wordml/symex" xmlns:wpg="http://schemas.microsoft.com/office/word/2010/wordprocessingGroup" xmlns:wpi="http://schemas.microsoft.com/office/word/2010/wordprocessingInk" xmlns:wne="http://schemas.microsoft.com/office/word/2006/wordml" xmlns:wps="http://schemas.microsoft.com/office/word/2010/wordprocessingShape" mc:Ignorable="w14 w15 w16se w16cid wp14">
+<w:numbering xmlns:wpc="http://schemas.microsoft.com/office/word/2010/wordprocessingCanvas" xmlns:cx="http://schemas.microsoft.com/office/drawing/2014/chartex" xmlns:cx1="http://schemas.microsoft.com/office/drawing/2015/9/8/chartex" xmlns:cx2="http://schemas.microsoft.com/office/drawing/2015/10/21/chartex" xmlns:cx3="http://schemas.microsoft.com/office/drawing/2016/5/9/chartex" xmlns:cx4="http://schemas.microsoft.com/office/drawing/2016/5/10/chartex" xmlns:cx5="http://schemas.microsoft.com/office/drawing/2016/5/11/chartex" xmlns:cx6="http://schemas.microsoft.com/office/drawing/2016/5/12/chartex" xmlns:cx7="http://schemas.microsoft.com/office/drawing/2016/5/13/chartex" xmlns:cx8="http://schemas.microsoft.com/office/drawing/2016/5/14/chartex" xmlns:mc="http://schemas.openxmlformats.org/markup-compatibility/2006" xmlns:aink="http://schemas.microsoft.com/office/drawing/2016/ink" xmlns:am3d="http://schemas.microsoft.com/office/drawing/2017/model3d" xmlns:o="urn:schemas-microsoft-com:office:office" xmlns:r="http://schemas.openxmlformats.org/officeDocument/2006/relationships" xmlns:m="http://schemas.openxmlformats.org/officeDocument/2006/math" xmlns:v="urn:schemas-microsoft-com:vml" xmlns:wp14="http://schemas.microsoft.com/office/word/2010/wordprocessingDrawing" xmlns:wp="http://schemas.openxmlformats.org/drawingml/2006/wordprocessingDrawing" xmlns:w10="urn:schemas-microsoft-com:office:word" xmlns:w="http://schemas.openxmlformats.org/wordprocessingml/2006/main" xmlns:w14="http://schemas.microsoft.com/office/word/2010/wordml" xmlns:w15="http://schemas.microsoft.com/office/word/2012/wordml" xmlns:w16cex="http://schemas.microsoft.com/office/word/2018/wordml/cex" xmlns:w16cid="http://schemas.microsoft.com/office/word/2016/wordml/cid" xmlns:w16="http://schemas.microsoft.com/office/word/2018/wordml" xmlns:w16sdtdh="http://schemas.microsoft.com/office/word/2020/wordml/sdtdatahash" xmlns:w16se="http://schemas.microsoft.com/office/word/2015/wordml/symex" xmlns:wpg="http://schemas.microsoft.com/office/word/2010/wordprocessingGroup" xmlns:wpi="http://schemas.microsoft.com/office/word/2010/wordprocessingInk" xmlns:wne="http://schemas.microsoft.com/office/word/2006/wordml" xmlns:wps="http://schemas.microsoft.com/office/word/2010/wordprocessingShape" mc:Ignorable="w14 w15 w16se w16cid w16 w16cex w16sdtdh wp14">
   <w:abstractNum w:abstractNumId="0" w15:restartNumberingAfterBreak="0">
     <w:nsid w:val="46F27191"/>
     <w:multiLevelType w:val="hybridMultilevel"/>
@@ -8494,7 +9137,7 @@
 </file>
 
 <file path=word/styles.xml><?xml version="1.0" encoding="utf-8"?>
-<w:styles xmlns:mc="http://schemas.openxmlformats.org/markup-compatibility/2006" xmlns:r="http://schemas.openxmlformats.org/officeDocument/2006/relationships" xmlns:w="http://schemas.openxmlformats.org/wordprocessingml/2006/main" xmlns:w14="http://schemas.microsoft.com/office/word/2010/wordml" xmlns:w15="http://schemas.microsoft.com/office/word/2012/wordml" xmlns:w16cid="http://schemas.microsoft.com/office/word/2016/wordml/cid" xmlns:w16se="http://schemas.microsoft.com/office/word/2015/wordml/symex" mc:Ignorable="w14 w15 w16se w16cid">
+<w:styles xmlns:mc="http://schemas.openxmlformats.org/markup-compatibility/2006" xmlns:r="http://schemas.openxmlformats.org/officeDocument/2006/relationships" xmlns:w="http://schemas.openxmlformats.org/wordprocessingml/2006/main" xmlns:w14="http://schemas.microsoft.com/office/word/2010/wordml" xmlns:w15="http://schemas.microsoft.com/office/word/2012/wordml" xmlns:w16cex="http://schemas.microsoft.com/office/word/2018/wordml/cex" xmlns:w16cid="http://schemas.microsoft.com/office/word/2016/wordml/cid" xmlns:w16="http://schemas.microsoft.com/office/word/2018/wordml" xmlns:w16sdtdh="http://schemas.microsoft.com/office/word/2020/wordml/sdtdatahash" xmlns:w16se="http://schemas.microsoft.com/office/word/2015/wordml/symex" mc:Ignorable="w14 w15 w16se w16cid w16 w16cex w16sdtdh">
   <w:docDefaults>
     <w:rPrDefault>
       <w:rPr>
@@ -8507,7 +9150,7 @@
     </w:rPrDefault>
     <w:pPrDefault/>
   </w:docDefaults>
-  <w:latentStyles w:defLockedState="0" w:defUIPriority="99" w:defSemiHidden="0" w:defUnhideWhenUsed="0" w:defQFormat="0" w:count="375">
+  <w:latentStyles w:defLockedState="0" w:defUIPriority="99" w:defSemiHidden="0" w:defUnhideWhenUsed="0" w:defQFormat="0" w:count="376">
     <w:lsdException w:name="Normal" w:uiPriority="0" w:qFormat="1"/>
     <w:lsdException w:name="heading 1" w:uiPriority="9" w:qFormat="1"/>
     <w:lsdException w:name="heading 2" w:semiHidden="1" w:uiPriority="9" w:unhideWhenUsed="1" w:qFormat="1"/>
@@ -8613,7 +9256,6 @@
     <w:lsdException w:name="HTML Sample" w:semiHidden="1" w:unhideWhenUsed="1"/>
     <w:lsdException w:name="HTML Typewriter" w:semiHidden="1" w:unhideWhenUsed="1"/>
     <w:lsdException w:name="HTML Variable" w:semiHidden="1" w:unhideWhenUsed="1"/>
-    <w:lsdException w:name="Normal Table" w:semiHidden="1" w:unhideWhenUsed="1"/>
     <w:lsdException w:name="annotation subject" w:semiHidden="1" w:unhideWhenUsed="1"/>
     <w:lsdException w:name="No List" w:semiHidden="1" w:unhideWhenUsed="1"/>
     <w:lsdException w:name="Outline List 1" w:semiHidden="1" w:unhideWhenUsed="1"/>
@@ -8660,10 +9302,8 @@
     <w:lsdException w:name="Table Subtle 2" w:semiHidden="1" w:unhideWhenUsed="1"/>
     <w:lsdException w:name="Table Web 1" w:semiHidden="1" w:unhideWhenUsed="1"/>
     <w:lsdException w:name="Table Web 2" w:semiHidden="1" w:unhideWhenUsed="1"/>
-    <w:lsdException w:name="Table Web 3" w:semiHidden="1" w:unhideWhenUsed="1"/>
     <w:lsdException w:name="Balloon Text" w:semiHidden="1" w:unhideWhenUsed="1"/>
     <w:lsdException w:name="Table Grid" w:uiPriority="39"/>
-    <w:lsdException w:name="Table Theme" w:semiHidden="1" w:unhideWhenUsed="1"/>
     <w:lsdException w:name="Placeholder Text" w:semiHidden="1"/>
     <w:lsdException w:name="No Spacing" w:uiPriority="1" w:qFormat="1"/>
     <w:lsdException w:name="Light Shading" w:uiPriority="60"/>
@@ -8883,6 +9523,7 @@
     <w:lsdException w:name="Smart Hyperlink" w:semiHidden="1" w:unhideWhenUsed="1"/>
     <w:lsdException w:name="Hashtag" w:semiHidden="1" w:unhideWhenUsed="1"/>
     <w:lsdException w:name="Unresolved Mention" w:semiHidden="1" w:unhideWhenUsed="1"/>
+    <w:lsdException w:name="Smart Link" w:semiHidden="1" w:unhideWhenUsed="1"/>
   </w:latentStyles>
   <w:style w:type="paragraph" w:default="1" w:styleId="a">
     <w:name w:val="Normal"/>
@@ -8890,6 +9531,31 @@
     <w:pPr>
       <w:widowControl w:val="0"/>
     </w:pPr>
+  </w:style>
+  <w:style w:type="paragraph" w:styleId="1">
+    <w:name w:val="heading 1"/>
+    <w:basedOn w:val="a"/>
+    <w:next w:val="a"/>
+    <w:link w:val="10"/>
+    <w:uiPriority w:val="9"/>
+    <w:qFormat/>
+    <w:rsid w:val="001C4719"/>
+    <w:pPr>
+      <w:keepNext/>
+      <w:keepLines/>
+      <w:widowControl/>
+      <w:spacing w:before="480" w:line="276" w:lineRule="auto"/>
+      <w:outlineLvl w:val="0"/>
+    </w:pPr>
+    <w:rPr>
+      <w:rFonts w:asciiTheme="majorHAnsi" w:eastAsiaTheme="majorEastAsia" w:hAnsiTheme="majorHAnsi" w:cstheme="majorBidi"/>
+      <w:b/>
+      <w:bCs/>
+      <w:color w:val="2F5496" w:themeColor="accent1" w:themeShade="BF"/>
+      <w:kern w:val="0"/>
+      <w:sz w:val="28"/>
+      <w:szCs w:val="28"/>
+    </w:rPr>
   </w:style>
   <w:style w:type="character" w:default="1" w:styleId="a0">
     <w:name w:val="Default Paragraph Font"/>
@@ -9025,6 +9691,30 @@
       <w:sz w:val="20"/>
       <w:szCs w:val="20"/>
     </w:rPr>
+  </w:style>
+  <w:style w:type="character" w:customStyle="1" w:styleId="10">
+    <w:name w:val="標題 1 字元"/>
+    <w:basedOn w:val="a0"/>
+    <w:link w:val="1"/>
+    <w:uiPriority w:val="9"/>
+    <w:rsid w:val="001C4719"/>
+    <w:rPr>
+      <w:rFonts w:asciiTheme="majorHAnsi" w:eastAsiaTheme="majorEastAsia" w:hAnsiTheme="majorHAnsi" w:cstheme="majorBidi"/>
+      <w:b/>
+      <w:bCs/>
+      <w:color w:val="2F5496" w:themeColor="accent1" w:themeShade="BF"/>
+      <w:kern w:val="0"/>
+      <w:sz w:val="28"/>
+      <w:szCs w:val="28"/>
+    </w:rPr>
+  </w:style>
+  <w:style w:type="paragraph" w:styleId="ac">
+    <w:name w:val="Bibliography"/>
+    <w:basedOn w:val="a"/>
+    <w:next w:val="a"/>
+    <w:uiPriority w:val="37"/>
+    <w:unhideWhenUsed/>
+    <w:rsid w:val="001C4719"/>
   </w:style>
 </w:styles>
 </file>
@@ -9325,18 +10015,11 @@
 </file>
 
 <file path=customXml/item1.xml><?xml version="1.0" encoding="utf-8"?>
-<b:Sources xmlns:b="http://schemas.openxmlformats.org/officeDocument/2006/bibliography" xmlns="http://schemas.openxmlformats.org/officeDocument/2006/bibliography" SelectedStyle="\APASixthEditionOfficeOnline.xsl" StyleName="APA" Version="6">
-  <b:Source>
-    <b:Tag>預留位置1</b:Tag>
-    <b:SourceType>ArticleInAPeriodical</b:SourceType>
-    <b:Guid>{EED1EFCB-3842-4D7C-8E61-82F414BD9E7C}</b:Guid>
-    <b:RefOrder>1</b:RefOrder>
-  </b:Source>
-</b:Sources>
+<b:Sources xmlns:b="http://schemas.openxmlformats.org/officeDocument/2006/bibliography" xmlns="http://schemas.openxmlformats.org/officeDocument/2006/bibliography" SelectedStyle="/IEEE2006OfficeOnline.xsl" StyleName="IEEE" Version="2006"/>
 </file>
 
 <file path=customXml/itemProps1.xml><?xml version="1.0" encoding="utf-8"?>
-<ds:datastoreItem xmlns:ds="http://schemas.openxmlformats.org/officeDocument/2006/customXml" ds:itemID="{60D840AD-CD5B-45AC-A78B-4A28D8D08455}">
+<ds:datastoreItem xmlns:ds="http://schemas.openxmlformats.org/officeDocument/2006/customXml" ds:itemID="{BCD17587-5615-454B-97BC-F64E1EDA8DB3}">
   <ds:schemaRefs>
     <ds:schemaRef ds:uri="http://schemas.openxmlformats.org/officeDocument/2006/bibliography"/>
   </ds:schemaRefs>

</xml_diff>